<commit_message>
domain model v0.2 fixes
</commit_message>
<xml_diff>
--- a/Report Files/2ο Παραδοτέο/Domain Model v0.2/Domain_Model_v0.2.docx
+++ b/Report Files/2ο Παραδοτέο/Domain Model v0.2/Domain_Model_v0.2.docx
@@ -76,7 +76,7 @@
               <w:noProof/>
             </w:rPr>
             <w:pict w14:anchorId="11962C0D">
-              <v:group id="Ομάδα 6" o:spid="_x0000_s1026" style="position:absolute;margin-left:35.75pt;margin-top:38.25pt;width:525.05pt;height:765.75pt;z-index:-503316476;mso-position-horizontal-relative:page;mso-position-vertical-relative:page" coordsize="66682,97250" o:gfxdata="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" o:allowincell="f">
+              <v:group id="Ομάδα 6" o:spid="_x0000_s1026" style="position:absolute;margin-left:35.75pt;margin-top:38.25pt;width:525.05pt;height:765.75pt;z-index:-251658240;mso-position-horizontal-relative:page;mso-position-vertical-relative:page" coordsize="66682,97250" o:gfxdata="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" o:allowincell="f">
                 <v:shapetype id="_x0000_t202" coordsize="21600,21600" o:spt="202" path="m,l,21600r21600,l21600,xe">
                   <v:stroke joinstyle="miter"/>
                   <v:path gradientshapeok="t" o:connecttype="rect"/>
@@ -1147,14 +1147,7 @@
           <w:sz w:val="28"/>
           <w:szCs w:val="28"/>
         </w:rPr>
-        <w:t xml:space="preserve"> ουσιαστικά θα καθορίσει σε μεγάλο βαθμό τη δομή της βάσης και κατά συνέπεια του με</w:t>
-      </w:r>
-      <w:r>
-        <w:rPr>
-          <w:sz w:val="28"/>
-          <w:szCs w:val="28"/>
-        </w:rPr>
-        <w:t>γαλύτερου τμήματος της υλοποίησης.</w:t>
+        <w:t xml:space="preserve"> ουσιαστικά θα καθορίσει σε μεγάλο βαθμό τη δομή της βάσης και κατά συνέπεια του μεγαλύτερου τμήματος της υλοποίησης.</w:t>
       </w:r>
     </w:p>
     <w:p>
@@ -1249,10 +1242,10 @@
           <w:noProof/>
         </w:rPr>
         <w:drawing>
-          <wp:inline distT="0" distB="0" distL="0" distR="0" wp14:anchorId="419943A8" wp14:editId="1F685088">
-            <wp:extent cx="6645910" cy="4888230"/>
+          <wp:inline distT="0" distB="0" distL="0" distR="0" wp14:anchorId="3CDC941A" wp14:editId="0AA71155">
+            <wp:extent cx="6645910" cy="8698230"/>
             <wp:effectExtent l="0" t="0" r="0" b="0"/>
-            <wp:docPr id="234589671" name="Picture 1" descr="A diagram of a computer&#10;&#10;Description automatically generated"/>
+            <wp:docPr id="1020169380" name="Picture 1" descr="Δεν υπάρχει διαθέσιμη περιγραφή."/>
             <wp:cNvGraphicFramePr>
               <a:graphicFrameLocks xmlns:a="http://schemas.openxmlformats.org/drawingml/2006/main" noChangeAspect="1"/>
             </wp:cNvGraphicFramePr>
@@ -1260,23 +1253,36 @@
               <a:graphicData uri="http://schemas.openxmlformats.org/drawingml/2006/picture">
                 <pic:pic xmlns:pic="http://schemas.openxmlformats.org/drawingml/2006/picture">
                   <pic:nvPicPr>
-                    <pic:cNvPr id="234589671" name="Picture 1" descr="A diagram of a computer&#10;&#10;Description automatically generated"/>
-                    <pic:cNvPicPr/>
+                    <pic:cNvPr id="0" name="Picture 1" descr="Δεν υπάρχει διαθέσιμη περιγραφή."/>
+                    <pic:cNvPicPr>
+                      <a:picLocks noChangeAspect="1" noChangeArrowheads="1"/>
+                    </pic:cNvPicPr>
                   </pic:nvPicPr>
                   <pic:blipFill>
-                    <a:blip r:embed="rId9"/>
+                    <a:blip r:embed="rId9">
+                      <a:extLst>
+                        <a:ext uri="{28A0092B-C50C-407E-A947-70E740481C1C}">
+                          <a14:useLocalDpi xmlns:a14="http://schemas.microsoft.com/office/drawing/2010/main" val="0"/>
+                        </a:ext>
+                      </a:extLst>
+                    </a:blip>
+                    <a:srcRect/>
                     <a:stretch>
                       <a:fillRect/>
                     </a:stretch>
                   </pic:blipFill>
-                  <pic:spPr>
+                  <pic:spPr bwMode="auto">
                     <a:xfrm>
                       <a:off x="0" y="0"/>
-                      <a:ext cx="6645910" cy="4888230"/>
+                      <a:ext cx="6645910" cy="8698230"/>
                     </a:xfrm>
                     <a:prstGeom prst="rect">
                       <a:avLst/>
                     </a:prstGeom>
+                    <a:noFill/>
+                    <a:ln>
+                      <a:noFill/>
+                    </a:ln>
                   </pic:spPr>
                 </pic:pic>
               </a:graphicData>
@@ -1299,6 +1305,7 @@
           <w:sz w:val="36"/>
           <w:szCs w:val="36"/>
         </w:rPr>
+        <w:lastRenderedPageBreak/>
         <w:t>Αναλυτική Περιγραφή Κλάσεων</w:t>
       </w:r>
     </w:p>
@@ -1436,14 +1443,7 @@
           <w:sz w:val="28"/>
           <w:szCs w:val="28"/>
         </w:rPr>
-        <w:t>(</w:t>
-      </w:r>
-      <w:r>
-        <w:rPr>
-          <w:sz w:val="28"/>
-          <w:szCs w:val="28"/>
-        </w:rPr>
-        <w:t xml:space="preserve">Αυτά τα δύο είδη χρηστών κληρονομούν χαρακτηριστικά από την </w:t>
+        <w:t xml:space="preserve">(Αυτά τα δύο είδη χρηστών κληρονομούν χαρακτηριστικά από την </w:t>
       </w:r>
       <w:proofErr w:type="spellStart"/>
       <w:r>
@@ -1600,18 +1600,7 @@
           <w:szCs w:val="28"/>
           <w:lang w:val="en-US"/>
         </w:rPr>
-        <w:lastRenderedPageBreak/>
-        <w:t>W</w:t>
-      </w:r>
-      <w:r>
-        <w:rPr>
-          <w:b/>
-          <w:bCs/>
-          <w:sz w:val="28"/>
-          <w:szCs w:val="28"/>
-          <w:lang w:val="en-US"/>
-        </w:rPr>
-        <w:t>all</w:t>
+        <w:t>Wall</w:t>
       </w:r>
       <w:r>
         <w:rPr>
@@ -1712,17 +1701,7 @@
           <w:szCs w:val="28"/>
           <w:lang w:val="en-US"/>
         </w:rPr>
-        <w:t>C</w:t>
-      </w:r>
-      <w:r>
-        <w:rPr>
-          <w:b/>
-          <w:bCs/>
-          <w:sz w:val="28"/>
-          <w:szCs w:val="28"/>
-          <w:lang w:val="en-US"/>
-        </w:rPr>
-        <w:t>omponent</w:t>
+        <w:t>Component</w:t>
       </w:r>
       <w:r>
         <w:rPr>
@@ -1809,17 +1788,7 @@
           <w:szCs w:val="28"/>
           <w:lang w:val="en-US"/>
         </w:rPr>
-        <w:t>C</w:t>
-      </w:r>
-      <w:r>
-        <w:rPr>
-          <w:b/>
-          <w:bCs/>
-          <w:sz w:val="28"/>
-          <w:szCs w:val="28"/>
-          <w:lang w:val="en-US"/>
-        </w:rPr>
-        <w:t>PU</w:t>
+        <w:t>CPU</w:t>
       </w:r>
     </w:p>
     <w:p>
@@ -2023,39 +1992,1058 @@
     </w:p>
     <w:p>
       <w:pPr>
-        <w:rPr>
-          <w:sz w:val="28"/>
-          <w:szCs w:val="28"/>
-        </w:rPr>
-      </w:pPr>
-      <w:r>
-        <w:rPr>
-          <w:sz w:val="28"/>
-          <w:szCs w:val="28"/>
-        </w:rPr>
-        <w:t xml:space="preserve">Όσον αφορά τα </w:t>
-      </w:r>
-      <w:r>
-        <w:rPr>
-          <w:sz w:val="28"/>
-          <w:szCs w:val="28"/>
-          <w:lang w:val="en-US"/>
-        </w:rPr>
-        <w:t>Components</w:t>
-      </w:r>
-      <w:r>
-        <w:rPr>
+        <w:pStyle w:val="ListParagraph"/>
+        <w:numPr>
+          <w:ilvl w:val="0"/>
+          <w:numId w:val="3"/>
+        </w:numPr>
+        <w:rPr>
+          <w:b/>
+          <w:bCs/>
+          <w:strike/>
+          <w:sz w:val="28"/>
+          <w:szCs w:val="28"/>
+        </w:rPr>
+      </w:pPr>
+      <w:r>
+        <w:rPr>
+          <w:b/>
+          <w:bCs/>
+          <w:strike/>
+          <w:sz w:val="28"/>
+          <w:szCs w:val="28"/>
+          <w:lang w:val="en-US"/>
+        </w:rPr>
+        <w:t>Store</w:t>
+      </w:r>
+      <w:r>
+        <w:rPr>
+          <w:b/>
+          <w:bCs/>
+          <w:strike/>
+          <w:sz w:val="28"/>
+          <w:szCs w:val="28"/>
+        </w:rPr>
+        <w:t>:</w:t>
+      </w:r>
+      <w:r>
+        <w:rPr>
+          <w:strike/>
+          <w:sz w:val="28"/>
+          <w:szCs w:val="28"/>
+        </w:rPr>
+        <w:t xml:space="preserve"> Αφορά τα καταστήματα τα οποία θα μας παρέχουν τα κομμάτια τα οποία είναι απαραίτητα για το στήσιμο ενός υπολογιστή. Κάθε κατάστημα μπορεί να προμηθεύει διάφορα </w:t>
+      </w:r>
+      <w:r>
+        <w:rPr>
+          <w:strike/>
+          <w:sz w:val="28"/>
+          <w:szCs w:val="28"/>
+          <w:lang w:val="en-US"/>
+        </w:rPr>
+        <w:t>components</w:t>
+      </w:r>
+      <w:r>
+        <w:rPr>
+          <w:strike/>
+          <w:sz w:val="28"/>
+          <w:szCs w:val="28"/>
+        </w:rPr>
+        <w:t xml:space="preserve"> (αλλά τουλάχιστον ένα) και κάθε </w:t>
+      </w:r>
+      <w:r>
+        <w:rPr>
+          <w:strike/>
+          <w:sz w:val="28"/>
+          <w:szCs w:val="28"/>
+          <w:lang w:val="en-US"/>
+        </w:rPr>
+        <w:t>component</w:t>
+      </w:r>
+      <w:r>
+        <w:rPr>
+          <w:strike/>
+          <w:sz w:val="28"/>
+          <w:szCs w:val="28"/>
+        </w:rPr>
+        <w:t xml:space="preserve"> πρέπει να πωλείται από τουλάχιστον ένα κατάστημα.</w:t>
+      </w:r>
+      <w:r>
+        <w:rPr>
+          <w:strike/>
           <w:sz w:val="28"/>
           <w:szCs w:val="28"/>
         </w:rPr>
         <w:t xml:space="preserve"> </w:t>
       </w:r>
-      <w:r>
-        <w:rPr>
-          <w:sz w:val="28"/>
-          <w:szCs w:val="28"/>
-        </w:rPr>
-        <w:t>προστέθηκαν οι επιπλέον 2 κλάσεις:</w:t>
+    </w:p>
+    <w:p>
+      <w:pPr>
+        <w:rPr>
+          <w:sz w:val="28"/>
+          <w:szCs w:val="28"/>
+        </w:rPr>
+      </w:pPr>
+      <w:r>
+        <w:rPr>
+          <w:sz w:val="28"/>
+          <w:szCs w:val="28"/>
+          <w:highlight w:val="green"/>
+        </w:rPr>
+        <w:t xml:space="preserve">Για λόγους πρακτικότητας και διευκόλυνσης στην πραγματική υλοποίηση της εφαρμογής αποφασίστηκε πως δεν θα υπάρχει πλέον η έννοια του καταστήματος </w:t>
+      </w:r>
+      <w:proofErr w:type="spellStart"/>
+      <w:r>
+        <w:rPr>
+          <w:sz w:val="28"/>
+          <w:szCs w:val="28"/>
+          <w:highlight w:val="green"/>
+        </w:rPr>
+        <w:t>εξού</w:t>
+      </w:r>
+      <w:proofErr w:type="spellEnd"/>
+      <w:r>
+        <w:rPr>
+          <w:sz w:val="28"/>
+          <w:szCs w:val="28"/>
+          <w:highlight w:val="green"/>
+        </w:rPr>
+        <w:t xml:space="preserve"> και οι κλάσεις </w:t>
+      </w:r>
+      <w:r>
+        <w:rPr>
+          <w:b/>
+          <w:bCs/>
+          <w:sz w:val="28"/>
+          <w:szCs w:val="28"/>
+          <w:highlight w:val="green"/>
+          <w:lang w:val="en-US"/>
+        </w:rPr>
+        <w:t>Inventory</w:t>
+      </w:r>
+      <w:r>
+        <w:rPr>
+          <w:b/>
+          <w:bCs/>
+          <w:sz w:val="28"/>
+          <w:szCs w:val="28"/>
+          <w:highlight w:val="green"/>
+        </w:rPr>
+        <w:t xml:space="preserve"> </w:t>
+      </w:r>
+      <w:r>
+        <w:rPr>
+          <w:sz w:val="28"/>
+          <w:szCs w:val="28"/>
+          <w:highlight w:val="green"/>
+        </w:rPr>
+        <w:t xml:space="preserve">&amp; </w:t>
+      </w:r>
+      <w:r>
+        <w:rPr>
+          <w:b/>
+          <w:bCs/>
+          <w:sz w:val="28"/>
+          <w:szCs w:val="28"/>
+          <w:highlight w:val="green"/>
+          <w:lang w:val="en-US"/>
+        </w:rPr>
+        <w:t>Inventory</w:t>
+      </w:r>
+      <w:r>
+        <w:rPr>
+          <w:b/>
+          <w:bCs/>
+          <w:sz w:val="28"/>
+          <w:szCs w:val="28"/>
+          <w:highlight w:val="green"/>
+        </w:rPr>
+        <w:t xml:space="preserve"> </w:t>
+      </w:r>
+      <w:r>
+        <w:rPr>
+          <w:b/>
+          <w:bCs/>
+          <w:sz w:val="28"/>
+          <w:szCs w:val="28"/>
+          <w:highlight w:val="green"/>
+          <w:lang w:val="en-US"/>
+        </w:rPr>
+        <w:t>Item</w:t>
+      </w:r>
+      <w:r>
+        <w:rPr>
+          <w:sz w:val="28"/>
+          <w:szCs w:val="28"/>
+          <w:highlight w:val="green"/>
+        </w:rPr>
+        <w:t>.</w:t>
+      </w:r>
+      <w:r>
+        <w:rPr>
+          <w:sz w:val="28"/>
+          <w:szCs w:val="28"/>
+        </w:rPr>
+        <w:t xml:space="preserve"> </w:t>
+      </w:r>
+    </w:p>
+    <w:p>
+      <w:pPr>
+        <w:pStyle w:val="ListParagraph"/>
+        <w:numPr>
+          <w:ilvl w:val="0"/>
+          <w:numId w:val="3"/>
+        </w:numPr>
+        <w:rPr>
+          <w:b/>
+          <w:bCs/>
+          <w:strike/>
+          <w:sz w:val="28"/>
+          <w:szCs w:val="28"/>
+        </w:rPr>
+      </w:pPr>
+      <w:r>
+        <w:rPr>
+          <w:b/>
+          <w:bCs/>
+          <w:strike/>
+          <w:sz w:val="28"/>
+          <w:szCs w:val="28"/>
+          <w:lang w:val="en-US"/>
+        </w:rPr>
+        <w:t>Tutorial</w:t>
+      </w:r>
+      <w:r>
+        <w:rPr>
+          <w:b/>
+          <w:bCs/>
+          <w:strike/>
+          <w:sz w:val="28"/>
+          <w:szCs w:val="28"/>
+        </w:rPr>
+        <w:t xml:space="preserve">: </w:t>
+      </w:r>
+      <w:r>
+        <w:rPr>
+          <w:strike/>
+          <w:sz w:val="28"/>
+          <w:szCs w:val="28"/>
+        </w:rPr>
+        <w:t xml:space="preserve">Σε περίπτωση που ο χρήστης δεν έχει τις απαραίτητες γνώσεις για να προχωρήσει στο στάδιο διαμόρφωσης ενός υπολογιστή, του δίνεται </w:t>
+      </w:r>
+      <w:r>
+        <w:rPr>
+          <w:strike/>
+          <w:sz w:val="28"/>
+          <w:szCs w:val="28"/>
+        </w:rPr>
+        <w:lastRenderedPageBreak/>
+        <w:t xml:space="preserve">δυνατότητα να παρακολουθήσει επεξηγηματικά </w:t>
+      </w:r>
+      <w:r>
+        <w:rPr>
+          <w:strike/>
+          <w:sz w:val="28"/>
+          <w:szCs w:val="28"/>
+          <w:lang w:val="en-US"/>
+        </w:rPr>
+        <w:t>tutorials</w:t>
+      </w:r>
+      <w:r>
+        <w:rPr>
+          <w:strike/>
+          <w:sz w:val="28"/>
+          <w:szCs w:val="28"/>
+        </w:rPr>
+        <w:t xml:space="preserve"> (διαφόρων μορφών) όσον αφορά είτε ολόκληρα </w:t>
+      </w:r>
+      <w:r>
+        <w:rPr>
+          <w:strike/>
+          <w:sz w:val="28"/>
+          <w:szCs w:val="28"/>
+          <w:lang w:val="en-US"/>
+        </w:rPr>
+        <w:t>builds</w:t>
+      </w:r>
+      <w:r>
+        <w:rPr>
+          <w:strike/>
+          <w:sz w:val="28"/>
+          <w:szCs w:val="28"/>
+        </w:rPr>
+        <w:t xml:space="preserve"> είτε και μεμονωμένα </w:t>
+      </w:r>
+      <w:r>
+        <w:rPr>
+          <w:strike/>
+          <w:sz w:val="28"/>
+          <w:szCs w:val="28"/>
+          <w:lang w:val="en-US"/>
+        </w:rPr>
+        <w:t>parts</w:t>
+      </w:r>
+      <w:r>
+        <w:rPr>
+          <w:strike/>
+          <w:sz w:val="28"/>
+          <w:szCs w:val="28"/>
+        </w:rPr>
+        <w:t>.</w:t>
+      </w:r>
+    </w:p>
+    <w:p>
+      <w:pPr>
+        <w:rPr>
+          <w:sz w:val="28"/>
+          <w:szCs w:val="28"/>
+        </w:rPr>
+      </w:pPr>
+      <w:r>
+        <w:rPr>
+          <w:sz w:val="28"/>
+          <w:szCs w:val="28"/>
+          <w:highlight w:val="green"/>
+        </w:rPr>
+        <w:t xml:space="preserve">Αποφασίστηκε πως λόγω έλλειψης χρόνου δεν θα μπορέσουμε να υλοποιήσουμε ικανοποιητικά το κομμάτι των </w:t>
+      </w:r>
+      <w:r>
+        <w:rPr>
+          <w:sz w:val="28"/>
+          <w:szCs w:val="28"/>
+          <w:highlight w:val="green"/>
+          <w:lang w:val="en-US"/>
+        </w:rPr>
+        <w:t>tutorials</w:t>
+      </w:r>
+      <w:r>
+        <w:rPr>
+          <w:sz w:val="28"/>
+          <w:szCs w:val="28"/>
+          <w:highlight w:val="green"/>
+        </w:rPr>
+        <w:t>.</w:t>
+      </w:r>
+      <w:r>
+        <w:rPr>
+          <w:sz w:val="28"/>
+          <w:szCs w:val="28"/>
+        </w:rPr>
+        <w:t xml:space="preserve"> </w:t>
+      </w:r>
+    </w:p>
+    <w:p>
+      <w:pPr>
+        <w:pStyle w:val="ListParagraph"/>
+        <w:numPr>
+          <w:ilvl w:val="0"/>
+          <w:numId w:val="3"/>
+        </w:numPr>
+        <w:rPr>
+          <w:b/>
+          <w:bCs/>
+          <w:sz w:val="28"/>
+          <w:szCs w:val="28"/>
+        </w:rPr>
+      </w:pPr>
+      <w:r>
+        <w:rPr>
+          <w:b/>
+          <w:bCs/>
+          <w:sz w:val="28"/>
+          <w:szCs w:val="28"/>
+          <w:lang w:val="en-US"/>
+        </w:rPr>
+        <w:t>Rating</w:t>
+      </w:r>
+      <w:r>
+        <w:rPr>
+          <w:b/>
+          <w:bCs/>
+          <w:sz w:val="28"/>
+          <w:szCs w:val="28"/>
+        </w:rPr>
+        <w:t>:</w:t>
+      </w:r>
+      <w:r>
+        <w:rPr>
+          <w:sz w:val="28"/>
+          <w:szCs w:val="28"/>
+        </w:rPr>
+        <w:t xml:space="preserve"> Στους </w:t>
+      </w:r>
+      <w:r>
+        <w:rPr>
+          <w:sz w:val="28"/>
+          <w:szCs w:val="28"/>
+          <w:lang w:val="en-US"/>
+        </w:rPr>
+        <w:t>builders</w:t>
+      </w:r>
+      <w:r>
+        <w:rPr>
+          <w:sz w:val="28"/>
+          <w:szCs w:val="28"/>
+        </w:rPr>
+        <w:t xml:space="preserve"> θα δίνεται η δυνατότητα να αξιολογούν </w:t>
+      </w:r>
+      <w:r>
+        <w:rPr>
+          <w:sz w:val="28"/>
+          <w:szCs w:val="28"/>
+          <w:lang w:val="en-US"/>
+        </w:rPr>
+        <w:t>builds</w:t>
+      </w:r>
+      <w:r>
+        <w:rPr>
+          <w:sz w:val="28"/>
+          <w:szCs w:val="28"/>
+        </w:rPr>
+        <w:t xml:space="preserve"> άλλων χρηστών. Αυτό σημαίνει τόσο ότι ένας χρήστης μπορεί να έχει αξιολογήσει πολλά </w:t>
+      </w:r>
+      <w:r>
+        <w:rPr>
+          <w:sz w:val="28"/>
+          <w:szCs w:val="28"/>
+          <w:lang w:val="en-US"/>
+        </w:rPr>
+        <w:t>builds</w:t>
+      </w:r>
+      <w:r>
+        <w:rPr>
+          <w:sz w:val="28"/>
+          <w:szCs w:val="28"/>
+        </w:rPr>
+        <w:t xml:space="preserve"> όσο και να έχει λάβει πολλές αξιολογήσεις για δικά του.</w:t>
+      </w:r>
+    </w:p>
+    <w:p>
+      <w:pPr>
+        <w:pStyle w:val="ListParagraph"/>
+        <w:numPr>
+          <w:ilvl w:val="0"/>
+          <w:numId w:val="3"/>
+        </w:numPr>
+        <w:rPr>
+          <w:b/>
+          <w:bCs/>
+          <w:sz w:val="28"/>
+          <w:szCs w:val="28"/>
+        </w:rPr>
+      </w:pPr>
+      <w:r>
+        <w:rPr>
+          <w:b/>
+          <w:bCs/>
+          <w:sz w:val="28"/>
+          <w:szCs w:val="28"/>
+          <w:lang w:val="en-US"/>
+        </w:rPr>
+        <w:t>Billing</w:t>
+      </w:r>
+      <w:r>
+        <w:rPr>
+          <w:b/>
+          <w:bCs/>
+          <w:sz w:val="28"/>
+          <w:szCs w:val="28"/>
+        </w:rPr>
+        <w:t xml:space="preserve"> </w:t>
+      </w:r>
+      <w:r>
+        <w:rPr>
+          <w:b/>
+          <w:bCs/>
+          <w:sz w:val="28"/>
+          <w:szCs w:val="28"/>
+          <w:lang w:val="en-US"/>
+        </w:rPr>
+        <w:t>Information</w:t>
+      </w:r>
+      <w:r>
+        <w:rPr>
+          <w:b/>
+          <w:bCs/>
+          <w:sz w:val="28"/>
+          <w:szCs w:val="28"/>
+        </w:rPr>
+        <w:t>:</w:t>
+      </w:r>
+      <w:r>
+        <w:rPr>
+          <w:sz w:val="28"/>
+          <w:szCs w:val="28"/>
+        </w:rPr>
+        <w:t xml:space="preserve"> Από την στιγμή που έχει δημιουργηθεί λογαριασμός χρήστη και ο χρήστης αυτός καταφτάσει στο στάδιο καταχώρησης μιας παραγγελίας είναι απαραίτητο να αποθηκευτούν στοιχεία πληρωμής και παράδοσης παραγγελίας.</w:t>
+      </w:r>
+    </w:p>
+    <w:p>
+      <w:pPr>
+        <w:pStyle w:val="ListParagraph"/>
+        <w:numPr>
+          <w:ilvl w:val="0"/>
+          <w:numId w:val="3"/>
+        </w:numPr>
+        <w:rPr>
+          <w:b/>
+          <w:bCs/>
+          <w:sz w:val="28"/>
+          <w:szCs w:val="28"/>
+        </w:rPr>
+      </w:pPr>
+      <w:r>
+        <w:rPr>
+          <w:b/>
+          <w:bCs/>
+          <w:sz w:val="28"/>
+          <w:szCs w:val="28"/>
+          <w:lang w:val="en-US"/>
+        </w:rPr>
+        <w:t>Purchase</w:t>
+      </w:r>
+      <w:r>
+        <w:rPr>
+          <w:b/>
+          <w:bCs/>
+          <w:sz w:val="28"/>
+          <w:szCs w:val="28"/>
+        </w:rPr>
+        <w:t>:</w:t>
+      </w:r>
+      <w:r>
+        <w:rPr>
+          <w:sz w:val="28"/>
+          <w:szCs w:val="28"/>
+        </w:rPr>
+        <w:t xml:space="preserve"> Από την στιγμή που έχουν καταχωρηθεί τα στοιχεία πληρωμής και ο χρήστης προχώρησε στο στάδιο ολοκλήρωσης μιας παραγγελίας, η παραγγελία αυτή έχει αποθηκευτεί. Για μία αγορά είναι απαραίτητο να γνωρίζουμε τον τρόπο πληρωμής. </w:t>
+      </w:r>
+      <w:r>
+        <w:rPr>
+          <w:strike/>
+          <w:sz w:val="28"/>
+          <w:szCs w:val="28"/>
+        </w:rPr>
+        <w:t xml:space="preserve">Οι τρόποι θα είναι ένας από τους τρεις παρακάτω: </w:t>
+      </w:r>
+    </w:p>
+    <w:p>
+      <w:pPr>
+        <w:pStyle w:val="ListParagraph"/>
+        <w:numPr>
+          <w:ilvl w:val="0"/>
+          <w:numId w:val="2"/>
+        </w:numPr>
+        <w:rPr>
+          <w:strike/>
+        </w:rPr>
+      </w:pPr>
+      <w:r>
+        <w:rPr>
+          <w:b/>
+          <w:bCs/>
+          <w:strike/>
+          <w:sz w:val="28"/>
+          <w:szCs w:val="28"/>
+          <w:lang w:val="en-US"/>
+        </w:rPr>
+        <w:t>Check (</w:t>
+      </w:r>
+      <w:r>
+        <w:rPr>
+          <w:b/>
+          <w:bCs/>
+          <w:strike/>
+          <w:sz w:val="28"/>
+          <w:szCs w:val="28"/>
+        </w:rPr>
+        <w:t>Επιταγή)</w:t>
+      </w:r>
+    </w:p>
+    <w:p>
+      <w:pPr>
+        <w:pStyle w:val="ListParagraph"/>
+        <w:numPr>
+          <w:ilvl w:val="0"/>
+          <w:numId w:val="2"/>
+        </w:numPr>
+      </w:pPr>
+      <w:r>
+        <w:rPr>
+          <w:b/>
+          <w:bCs/>
+          <w:sz w:val="28"/>
+          <w:szCs w:val="28"/>
+          <w:lang w:val="en-US"/>
+        </w:rPr>
+        <w:t>Credit (</w:t>
+      </w:r>
+      <w:r>
+        <w:rPr>
+          <w:b/>
+          <w:bCs/>
+          <w:sz w:val="28"/>
+          <w:szCs w:val="28"/>
+        </w:rPr>
+        <w:t>Πίστωση)</w:t>
+      </w:r>
+    </w:p>
+    <w:p>
+      <w:pPr>
+        <w:pStyle w:val="ListParagraph"/>
+        <w:numPr>
+          <w:ilvl w:val="0"/>
+          <w:numId w:val="2"/>
+        </w:numPr>
+        <w:rPr>
+          <w:strike/>
+        </w:rPr>
+      </w:pPr>
+      <w:r>
+        <w:rPr>
+          <w:b/>
+          <w:bCs/>
+          <w:strike/>
+          <w:sz w:val="28"/>
+          <w:szCs w:val="28"/>
+          <w:lang w:val="en-US"/>
+        </w:rPr>
+        <w:t>Pay on Delivery (</w:t>
+      </w:r>
+      <w:r>
+        <w:rPr>
+          <w:b/>
+          <w:bCs/>
+          <w:strike/>
+          <w:sz w:val="28"/>
+          <w:szCs w:val="28"/>
+        </w:rPr>
+        <w:t>Αντικαταβολή)</w:t>
+      </w:r>
+    </w:p>
+    <w:p>
+      <w:pPr>
+        <w:pStyle w:val="ListParagraph"/>
+        <w:rPr>
+          <w:b/>
+          <w:bCs/>
+          <w:sz w:val="28"/>
+          <w:szCs w:val="28"/>
+        </w:rPr>
+      </w:pPr>
+    </w:p>
+    <w:p>
+      <w:pPr>
+        <w:pStyle w:val="ListParagraph"/>
+        <w:rPr>
+          <w:sz w:val="28"/>
+          <w:szCs w:val="28"/>
+        </w:rPr>
+      </w:pPr>
+      <w:r>
+        <w:rPr>
+          <w:sz w:val="28"/>
+          <w:szCs w:val="28"/>
+          <w:highlight w:val="green"/>
+        </w:rPr>
+        <w:t>Αποφασίσ</w:t>
+      </w:r>
+      <w:r>
+        <w:rPr>
+          <w:sz w:val="28"/>
+          <w:szCs w:val="28"/>
+          <w:highlight w:val="green"/>
+        </w:rPr>
+        <w:t>τηκε</w:t>
+      </w:r>
+      <w:r>
+        <w:rPr>
+          <w:sz w:val="28"/>
+          <w:szCs w:val="28"/>
+          <w:highlight w:val="green"/>
+        </w:rPr>
+        <w:t xml:space="preserve"> τελικά, πως σαν τρόπο πληρωμής θα χρησιμοποιήσουμε μόνο πληρωμή με κάρτα καθώς αυτό μας φάνηκε ο αποδοτικότερος τρόπος για τις απαιτήσεις της εφαρμογής/επιχείρησής μας.</w:t>
+      </w:r>
+    </w:p>
+    <w:p>
+      <w:pPr>
+        <w:pStyle w:val="ListParagraph"/>
+      </w:pPr>
+    </w:p>
+    <w:p>
+      <w:pPr>
+        <w:pStyle w:val="ListParagraph"/>
+        <w:rPr>
+          <w:sz w:val="28"/>
+          <w:szCs w:val="28"/>
+        </w:rPr>
+      </w:pPr>
+      <w:r>
+        <w:rPr>
+          <w:sz w:val="28"/>
+          <w:szCs w:val="28"/>
+        </w:rPr>
+        <w:t xml:space="preserve">Υπάρχει </w:t>
+      </w:r>
+      <w:r>
+        <w:rPr>
+          <w:sz w:val="28"/>
+          <w:szCs w:val="28"/>
+          <w:lang w:val="en-US"/>
+        </w:rPr>
+        <w:t>dependency</w:t>
+      </w:r>
+      <w:r>
+        <w:rPr>
+          <w:sz w:val="28"/>
+          <w:szCs w:val="28"/>
+        </w:rPr>
+        <w:t xml:space="preserve"> της κλάσης </w:t>
+      </w:r>
+      <w:r>
+        <w:rPr>
+          <w:sz w:val="28"/>
+          <w:szCs w:val="28"/>
+          <w:lang w:val="en-US"/>
+        </w:rPr>
+        <w:t>billing</w:t>
+      </w:r>
+      <w:r>
+        <w:rPr>
+          <w:sz w:val="28"/>
+          <w:szCs w:val="28"/>
+        </w:rPr>
+        <w:t xml:space="preserve"> </w:t>
+      </w:r>
+      <w:r>
+        <w:rPr>
+          <w:sz w:val="28"/>
+          <w:szCs w:val="28"/>
+          <w:lang w:val="en-US"/>
+        </w:rPr>
+        <w:t>information</w:t>
+      </w:r>
+      <w:r>
+        <w:rPr>
+          <w:sz w:val="28"/>
+          <w:szCs w:val="28"/>
+        </w:rPr>
+        <w:t xml:space="preserve"> προς την κλάση </w:t>
+      </w:r>
+      <w:r>
+        <w:rPr>
+          <w:sz w:val="28"/>
+          <w:szCs w:val="28"/>
+          <w:lang w:val="en-US"/>
+        </w:rPr>
+        <w:t>purchase</w:t>
+      </w:r>
+      <w:r>
+        <w:rPr>
+          <w:sz w:val="28"/>
+          <w:szCs w:val="28"/>
+        </w:rPr>
+        <w:t xml:space="preserve">, το οποίο σημαίνει ότι τα στοιχεία του </w:t>
+      </w:r>
+      <w:r>
+        <w:rPr>
+          <w:sz w:val="28"/>
+          <w:szCs w:val="28"/>
+          <w:lang w:val="en-US"/>
+        </w:rPr>
+        <w:t>billing</w:t>
+      </w:r>
+      <w:r>
+        <w:rPr>
+          <w:sz w:val="28"/>
+          <w:szCs w:val="28"/>
+        </w:rPr>
+        <w:t xml:space="preserve"> </w:t>
+      </w:r>
+      <w:r>
+        <w:rPr>
+          <w:sz w:val="28"/>
+          <w:szCs w:val="28"/>
+          <w:lang w:val="en-US"/>
+        </w:rPr>
+        <w:t>information</w:t>
+      </w:r>
+      <w:r>
+        <w:rPr>
+          <w:sz w:val="28"/>
+          <w:szCs w:val="28"/>
+        </w:rPr>
+        <w:t xml:space="preserve"> θα καθορίσουν το τελικό ποσό της παραγγελίας, όπως και άλλα χαρακτηριστικά.</w:t>
+      </w:r>
+    </w:p>
+    <w:p>
+      <w:pPr>
+        <w:pStyle w:val="ListParagraph"/>
+        <w:rPr>
+          <w:sz w:val="28"/>
+          <w:szCs w:val="28"/>
+        </w:rPr>
+      </w:pPr>
+    </w:p>
+    <w:p>
+      <w:pPr>
+        <w:pStyle w:val="ListParagraph"/>
+        <w:rPr>
+          <w:sz w:val="28"/>
+          <w:szCs w:val="28"/>
+        </w:rPr>
+      </w:pPr>
+      <w:r>
+        <w:rPr>
+          <w:sz w:val="28"/>
+          <w:szCs w:val="28"/>
+        </w:rPr>
+        <w:t xml:space="preserve">Τέλος, καθώς μέλημά μας είναι η υπηρεσία μας να είναι προσιτή σε όσο πιο ευρύ κοινό είναι δυνατό, μέσω ενός </w:t>
+      </w:r>
+      <w:r>
+        <w:rPr>
+          <w:sz w:val="28"/>
+          <w:szCs w:val="28"/>
+          <w:lang w:val="en-US"/>
+        </w:rPr>
+        <w:t>interface</w:t>
+      </w:r>
+      <w:r>
+        <w:rPr>
+          <w:sz w:val="28"/>
+          <w:szCs w:val="28"/>
+        </w:rPr>
+        <w:t xml:space="preserve"> </w:t>
+      </w:r>
+      <w:r>
+        <w:rPr>
+          <w:b/>
+          <w:bCs/>
+          <w:sz w:val="28"/>
+          <w:szCs w:val="28"/>
+        </w:rPr>
+        <w:t>(</w:t>
+      </w:r>
+      <w:r>
+        <w:rPr>
+          <w:b/>
+          <w:bCs/>
+          <w:sz w:val="28"/>
+          <w:szCs w:val="28"/>
+          <w:lang w:val="en-US"/>
+        </w:rPr>
+        <w:t>Building</w:t>
+      </w:r>
+      <w:r>
+        <w:rPr>
+          <w:b/>
+          <w:bCs/>
+          <w:sz w:val="28"/>
+          <w:szCs w:val="28"/>
+        </w:rPr>
+        <w:t xml:space="preserve"> </w:t>
+      </w:r>
+      <w:r>
+        <w:rPr>
+          <w:b/>
+          <w:bCs/>
+          <w:sz w:val="28"/>
+          <w:szCs w:val="28"/>
+          <w:lang w:val="en-US"/>
+        </w:rPr>
+        <w:t>Mode</w:t>
+      </w:r>
+      <w:r>
+        <w:rPr>
+          <w:b/>
+          <w:bCs/>
+          <w:sz w:val="28"/>
+          <w:szCs w:val="28"/>
+        </w:rPr>
+        <w:t xml:space="preserve">) </w:t>
+      </w:r>
+      <w:r>
+        <w:rPr>
+          <w:sz w:val="28"/>
+          <w:szCs w:val="28"/>
+        </w:rPr>
+        <w:t xml:space="preserve">θα δημιουργηθούν τρία διαφορετικά είδη διαδικασίας διαμόρφωσης υπολογιστή. Κάθε κλάση θα περιλαμβάνει λεπτομέρειες υλοποίησης των διαδικασιών, ειδικές για κάθε επίπεδο χρήστη, ωστόσο όλες οι διαδικασίες θα πρέπει να υλοποιούν κάποια ορισμένη λειτουργικότητα που ορίζεται από το </w:t>
+      </w:r>
+      <w:r>
+        <w:rPr>
+          <w:sz w:val="28"/>
+          <w:szCs w:val="28"/>
+          <w:lang w:val="en-US"/>
+        </w:rPr>
+        <w:t>interface</w:t>
+      </w:r>
+      <w:r>
+        <w:rPr>
+          <w:sz w:val="28"/>
+          <w:szCs w:val="28"/>
+        </w:rPr>
+        <w:t>. Τα</w:t>
+      </w:r>
+      <w:r>
+        <w:rPr>
+          <w:sz w:val="28"/>
+          <w:szCs w:val="28"/>
+          <w:lang w:val="en-US"/>
+        </w:rPr>
+        <w:t xml:space="preserve"> modes</w:t>
+      </w:r>
+      <w:r>
+        <w:rPr>
+          <w:sz w:val="28"/>
+          <w:szCs w:val="28"/>
+        </w:rPr>
+        <w:t xml:space="preserve"> που θα υλοποιηθούν είναι:</w:t>
+      </w:r>
+    </w:p>
+    <w:p>
+      <w:pPr>
+        <w:pStyle w:val="ListParagraph"/>
+        <w:numPr>
+          <w:ilvl w:val="0"/>
+          <w:numId w:val="2"/>
+        </w:numPr>
+        <w:rPr>
+          <w:sz w:val="28"/>
+          <w:szCs w:val="28"/>
+        </w:rPr>
+      </w:pPr>
+      <w:r>
+        <w:rPr>
+          <w:b/>
+          <w:bCs/>
+          <w:sz w:val="28"/>
+          <w:szCs w:val="28"/>
+          <w:lang w:val="en-US"/>
+        </w:rPr>
+        <w:t>Beginner Mode</w:t>
+      </w:r>
+    </w:p>
+    <w:p>
+      <w:pPr>
+        <w:pStyle w:val="ListParagraph"/>
+        <w:numPr>
+          <w:ilvl w:val="0"/>
+          <w:numId w:val="2"/>
+        </w:numPr>
+        <w:rPr>
+          <w:sz w:val="28"/>
+          <w:szCs w:val="28"/>
+        </w:rPr>
+      </w:pPr>
+      <w:r>
+        <w:rPr>
+          <w:b/>
+          <w:bCs/>
+          <w:sz w:val="28"/>
+          <w:szCs w:val="28"/>
+          <w:lang w:val="en-US"/>
+        </w:rPr>
+        <w:t>Normal Mode</w:t>
+      </w:r>
+    </w:p>
+    <w:p>
+      <w:pPr>
+        <w:pStyle w:val="ListParagraph"/>
+        <w:numPr>
+          <w:ilvl w:val="0"/>
+          <w:numId w:val="2"/>
+        </w:numPr>
+        <w:rPr>
+          <w:sz w:val="28"/>
+          <w:szCs w:val="28"/>
+        </w:rPr>
+      </w:pPr>
+      <w:r>
+        <w:rPr>
+          <w:b/>
+          <w:bCs/>
+          <w:sz w:val="28"/>
+          <w:szCs w:val="28"/>
+          <w:lang w:val="en-US"/>
+        </w:rPr>
+        <w:t>Expert Mode</w:t>
+      </w:r>
+    </w:p>
+    <w:p>
+      <w:pPr>
+        <w:rPr>
+          <w:b/>
+          <w:bCs/>
+          <w:sz w:val="28"/>
+          <w:szCs w:val="28"/>
+        </w:rPr>
+      </w:pPr>
+      <w:r>
+        <w:rPr>
+          <w:b/>
+          <w:bCs/>
+          <w:sz w:val="28"/>
+          <w:szCs w:val="28"/>
+        </w:rPr>
+        <w:lastRenderedPageBreak/>
+        <w:t xml:space="preserve">Επιπλέον κλάσεις που προστέθηκαν μετά την υλοποίηση των </w:t>
+      </w:r>
+      <w:r>
+        <w:rPr>
+          <w:b/>
+          <w:bCs/>
+          <w:sz w:val="28"/>
+          <w:szCs w:val="28"/>
+          <w:lang w:val="en-US"/>
+        </w:rPr>
+        <w:t>Robustness</w:t>
+      </w:r>
+      <w:r>
+        <w:rPr>
+          <w:b/>
+          <w:bCs/>
+          <w:sz w:val="28"/>
+          <w:szCs w:val="28"/>
+        </w:rPr>
+        <w:t xml:space="preserve"> και </w:t>
+      </w:r>
+      <w:r>
+        <w:rPr>
+          <w:b/>
+          <w:bCs/>
+          <w:sz w:val="28"/>
+          <w:szCs w:val="28"/>
+          <w:lang w:val="en-US"/>
+        </w:rPr>
+        <w:t>Sequence</w:t>
+      </w:r>
+      <w:r>
+        <w:rPr>
+          <w:b/>
+          <w:bCs/>
+          <w:sz w:val="28"/>
+          <w:szCs w:val="28"/>
+        </w:rPr>
+        <w:t xml:space="preserve"> </w:t>
+      </w:r>
+      <w:r>
+        <w:rPr>
+          <w:b/>
+          <w:bCs/>
+          <w:sz w:val="28"/>
+          <w:szCs w:val="28"/>
+          <w:lang w:val="en-US"/>
+        </w:rPr>
+        <w:t>Diagrams</w:t>
+      </w:r>
+      <w:r>
+        <w:rPr>
+          <w:b/>
+          <w:bCs/>
+          <w:sz w:val="28"/>
+          <w:szCs w:val="28"/>
+        </w:rPr>
+        <w:t>:</w:t>
       </w:r>
     </w:p>
     <w:p>
@@ -2195,30 +3183,21 @@
           <w:sz w:val="28"/>
           <w:szCs w:val="28"/>
         </w:rPr>
-        <w:t>:</w:t>
-      </w:r>
-      <w:r>
-        <w:rPr>
-          <w:b/>
-          <w:bCs/>
+        <w:t xml:space="preserve">: </w:t>
+      </w:r>
+      <w:r>
+        <w:rPr>
+          <w:sz w:val="28"/>
+          <w:szCs w:val="28"/>
+        </w:rPr>
+        <w:t>Αποτελεί ένα αντικείμενο αποθήκης με χαρακτηριστικά</w:t>
+      </w:r>
+      <w:r>
+        <w:rPr>
           <w:sz w:val="28"/>
           <w:szCs w:val="28"/>
         </w:rPr>
         <w:t xml:space="preserve"> </w:t>
-      </w:r>
-      <w:r>
-        <w:rPr>
-          <w:sz w:val="28"/>
-          <w:szCs w:val="28"/>
-        </w:rPr>
-        <w:t xml:space="preserve">Αποτελεί ένα αντικείμενο αποθήκης </w:t>
-      </w:r>
-      <w:r>
-        <w:rPr>
-          <w:sz w:val="28"/>
-          <w:szCs w:val="28"/>
-        </w:rPr>
-        <w:t xml:space="preserve">με χαρακτηριστικά </w:t>
       </w:r>
       <w:r>
         <w:rPr>
@@ -2248,139 +3227,57 @@
         <w:pStyle w:val="ListParagraph"/>
         <w:numPr>
           <w:ilvl w:val="0"/>
-          <w:numId w:val="3"/>
+          <w:numId w:val="6"/>
         </w:numPr>
         <w:rPr>
-          <w:b/>
-          <w:bCs/>
-          <w:strike/>
-          <w:sz w:val="28"/>
-          <w:szCs w:val="28"/>
-        </w:rPr>
-      </w:pPr>
-      <w:r>
-        <w:rPr>
-          <w:b/>
-          <w:bCs/>
-          <w:strike/>
-          <w:sz w:val="28"/>
-          <w:szCs w:val="28"/>
-          <w:lang w:val="en-US"/>
-        </w:rPr>
-        <w:t>Store</w:t>
-      </w:r>
-      <w:r>
-        <w:rPr>
-          <w:b/>
-          <w:bCs/>
-          <w:strike/>
-          <w:sz w:val="28"/>
-          <w:szCs w:val="28"/>
-        </w:rPr>
-        <w:t>:</w:t>
-      </w:r>
-      <w:r>
-        <w:rPr>
-          <w:strike/>
-          <w:sz w:val="28"/>
-          <w:szCs w:val="28"/>
-        </w:rPr>
-        <w:t xml:space="preserve"> Αφορά τα καταστήματα τα οποία θα μας παρέχουν τα κομμάτια τα οποία είναι απαραίτητα για το στήσιμο ενός υπολογιστή. Κάθε κατάστημα μπορεί να προμηθεύει διάφορα </w:t>
-      </w:r>
-      <w:r>
-        <w:rPr>
-          <w:strike/>
-          <w:sz w:val="28"/>
-          <w:szCs w:val="28"/>
-          <w:lang w:val="en-US"/>
-        </w:rPr>
-        <w:t>components</w:t>
-      </w:r>
-      <w:r>
-        <w:rPr>
-          <w:strike/>
-          <w:sz w:val="28"/>
-          <w:szCs w:val="28"/>
-        </w:rPr>
-        <w:t xml:space="preserve"> (αλλά τουλάχιστον ένα) και κάθε </w:t>
-      </w:r>
-      <w:r>
-        <w:rPr>
-          <w:strike/>
-          <w:sz w:val="28"/>
-          <w:szCs w:val="28"/>
-          <w:lang w:val="en-US"/>
-        </w:rPr>
-        <w:t>component</w:t>
-      </w:r>
-      <w:r>
-        <w:rPr>
-          <w:strike/>
-          <w:sz w:val="28"/>
-          <w:szCs w:val="28"/>
-        </w:rPr>
-        <w:t xml:space="preserve"> πρέπει να πωλείται από τουλάχιστον ένα κατάστημα.</w:t>
-      </w:r>
-      <w:r>
-        <w:rPr>
-          <w:strike/>
+          <w:sz w:val="28"/>
+          <w:szCs w:val="28"/>
+        </w:rPr>
+      </w:pPr>
+      <w:r>
+        <w:rPr>
+          <w:b/>
+          <w:bCs/>
+          <w:sz w:val="28"/>
+          <w:szCs w:val="28"/>
+          <w:lang w:val="en-US"/>
+        </w:rPr>
+        <w:t>Library</w:t>
+      </w:r>
+      <w:r>
+        <w:rPr>
+          <w:b/>
+          <w:bCs/>
+          <w:sz w:val="28"/>
+          <w:szCs w:val="28"/>
+        </w:rPr>
+        <w:t xml:space="preserve">: </w:t>
+      </w:r>
+      <w:r>
+        <w:rPr>
+          <w:sz w:val="28"/>
+          <w:szCs w:val="28"/>
+        </w:rPr>
+        <w:t>Αφορά</w:t>
+      </w:r>
+      <w:r>
+        <w:rPr>
           <w:sz w:val="28"/>
           <w:szCs w:val="28"/>
         </w:rPr>
         <w:t xml:space="preserve"> </w:t>
       </w:r>
-    </w:p>
-    <w:p>
-      <w:pPr>
-        <w:rPr>
-          <w:sz w:val="28"/>
-          <w:szCs w:val="28"/>
-        </w:rPr>
-      </w:pPr>
-      <w:r>
-        <w:rPr>
-          <w:sz w:val="28"/>
-          <w:szCs w:val="28"/>
-          <w:highlight w:val="green"/>
-        </w:rPr>
-        <w:t xml:space="preserve">Για λόγους πρακτικότητας και διευκόλυνσης στην πραγματική υλοποίηση της εφαρμογής αποφασίστηκε πως δεν θα υπάρχει πλέον η έννοια του καταστήματος </w:t>
-      </w:r>
-      <w:proofErr w:type="spellStart"/>
-      <w:r>
-        <w:rPr>
-          <w:sz w:val="28"/>
-          <w:szCs w:val="28"/>
-          <w:highlight w:val="green"/>
-        </w:rPr>
-        <w:t>εξού</w:t>
-      </w:r>
-      <w:proofErr w:type="spellEnd"/>
-      <w:r>
-        <w:rPr>
-          <w:sz w:val="28"/>
-          <w:szCs w:val="28"/>
-          <w:highlight w:val="green"/>
-        </w:rPr>
-        <w:t xml:space="preserve"> και οι κλάσεις </w:t>
-      </w:r>
-      <w:r>
-        <w:rPr>
-          <w:b/>
-          <w:bCs/>
-          <w:sz w:val="28"/>
-          <w:szCs w:val="28"/>
-          <w:highlight w:val="green"/>
-          <w:lang w:val="en-US"/>
-        </w:rPr>
-        <w:t>Inventory</w:t>
-      </w:r>
-      <w:r>
-        <w:rPr>
-          <w:b/>
-          <w:bCs/>
-          <w:sz w:val="28"/>
-          <w:szCs w:val="28"/>
-          <w:highlight w:val="green"/>
+      <w:r>
+        <w:rPr>
+          <w:sz w:val="28"/>
+          <w:szCs w:val="28"/>
+        </w:rPr>
+        <w:t>τα</w:t>
+      </w:r>
+      <w:r>
+        <w:rPr>
+          <w:sz w:val="28"/>
+          <w:szCs w:val="28"/>
         </w:rPr>
         <w:t xml:space="preserve"> </w:t>
       </w:r>
@@ -2388,56 +3285,38 @@
         <w:rPr>
           <w:sz w:val="28"/>
           <w:szCs w:val="28"/>
-          <w:highlight w:val="green"/>
-        </w:rPr>
-        <w:t xml:space="preserve">&amp; </w:t>
-      </w:r>
-      <w:r>
-        <w:rPr>
-          <w:b/>
-          <w:bCs/>
-          <w:sz w:val="28"/>
-          <w:szCs w:val="28"/>
-          <w:highlight w:val="green"/>
-          <w:lang w:val="en-US"/>
-        </w:rPr>
-        <w:t>Inventory</w:t>
-      </w:r>
-      <w:r>
-        <w:rPr>
-          <w:b/>
-          <w:bCs/>
-          <w:sz w:val="28"/>
-          <w:szCs w:val="28"/>
-          <w:highlight w:val="green"/>
+          <w:lang w:val="en-US"/>
+        </w:rPr>
+        <w:t>builds</w:t>
+      </w:r>
+      <w:r>
+        <w:rPr>
+          <w:sz w:val="28"/>
+          <w:szCs w:val="28"/>
         </w:rPr>
         <w:t xml:space="preserve"> </w:t>
       </w:r>
       <w:r>
         <w:rPr>
-          <w:b/>
-          <w:bCs/>
-          <w:sz w:val="28"/>
-          <w:szCs w:val="28"/>
-          <w:highlight w:val="green"/>
-          <w:lang w:val="en-US"/>
-        </w:rPr>
-        <w:t>Item</w:t>
-      </w:r>
-      <w:r>
-        <w:rPr>
-          <w:sz w:val="28"/>
-          <w:szCs w:val="28"/>
-          <w:highlight w:val="green"/>
-        </w:rPr>
-        <w:t>.</w:t>
-      </w:r>
-      <w:r>
-        <w:rPr>
-          <w:sz w:val="28"/>
-          <w:szCs w:val="28"/>
-        </w:rPr>
-        <w:t xml:space="preserve"> </w:t>
+          <w:sz w:val="28"/>
+          <w:szCs w:val="28"/>
+        </w:rPr>
+        <w:t xml:space="preserve">που δημιούργησε κάθε χρήστης (δηλ. προσωπική βιβλιοθήκη </w:t>
+      </w:r>
+      <w:r>
+        <w:rPr>
+          <w:sz w:val="28"/>
+          <w:szCs w:val="28"/>
+          <w:lang w:val="en-US"/>
+        </w:rPr>
+        <w:t>builds</w:t>
+      </w:r>
+      <w:r>
+        <w:rPr>
+          <w:sz w:val="28"/>
+          <w:szCs w:val="28"/>
+        </w:rPr>
+        <w:t>).</w:t>
       </w:r>
     </w:p>
     <w:p>
@@ -2445,135 +3324,97 @@
         <w:pStyle w:val="ListParagraph"/>
         <w:numPr>
           <w:ilvl w:val="0"/>
-          <w:numId w:val="3"/>
+          <w:numId w:val="6"/>
         </w:numPr>
         <w:rPr>
-          <w:b/>
-          <w:bCs/>
-          <w:strike/>
-          <w:sz w:val="28"/>
-          <w:szCs w:val="28"/>
-        </w:rPr>
-      </w:pPr>
-      <w:r>
-        <w:rPr>
-          <w:b/>
-          <w:bCs/>
-          <w:strike/>
-          <w:sz w:val="28"/>
-          <w:szCs w:val="28"/>
-          <w:lang w:val="en-US"/>
-        </w:rPr>
-        <w:t>Tutorial</w:t>
-      </w:r>
-      <w:r>
-        <w:rPr>
-          <w:b/>
-          <w:bCs/>
-          <w:strike/>
-          <w:sz w:val="28"/>
-          <w:szCs w:val="28"/>
-        </w:rPr>
-        <w:t xml:space="preserve">: </w:t>
-      </w:r>
-      <w:r>
-        <w:rPr>
-          <w:strike/>
-          <w:sz w:val="28"/>
-          <w:szCs w:val="28"/>
-        </w:rPr>
-        <w:t xml:space="preserve">Σε περίπτωση που ο χρήστης δεν έχει τις απαραίτητες γνώσεις για να προχωρήσει στο στάδιο διαμόρφωσης ενός υπολογιστή, του δίνεται δυνατότητα να παρακολουθήσει επεξηγηματικά </w:t>
-      </w:r>
-      <w:r>
-        <w:rPr>
-          <w:strike/>
-          <w:sz w:val="28"/>
-          <w:szCs w:val="28"/>
-          <w:lang w:val="en-US"/>
-        </w:rPr>
-        <w:t>tutorials</w:t>
-      </w:r>
-      <w:r>
-        <w:rPr>
-          <w:strike/>
-          <w:sz w:val="28"/>
-          <w:szCs w:val="28"/>
-        </w:rPr>
-        <w:t xml:space="preserve"> (διαφόρων μορφών) όσον αφορά είτε ολόκληρα </w:t>
-      </w:r>
-      <w:r>
-        <w:rPr>
-          <w:strike/>
-          <w:sz w:val="28"/>
-          <w:szCs w:val="28"/>
-          <w:lang w:val="en-US"/>
-        </w:rPr>
-        <w:t>builds</w:t>
-      </w:r>
-      <w:r>
-        <w:rPr>
-          <w:strike/>
-          <w:sz w:val="28"/>
-          <w:szCs w:val="28"/>
-        </w:rPr>
-        <w:t xml:space="preserve"> είτε και μεμονωμένα </w:t>
-      </w:r>
-      <w:r>
-        <w:rPr>
-          <w:strike/>
-          <w:sz w:val="28"/>
-          <w:szCs w:val="28"/>
-          <w:lang w:val="en-US"/>
-        </w:rPr>
-        <w:t>parts</w:t>
-      </w:r>
-      <w:r>
-        <w:rPr>
-          <w:strike/>
+          <w:sz w:val="28"/>
+          <w:szCs w:val="28"/>
+        </w:rPr>
+      </w:pPr>
+      <w:r>
+        <w:rPr>
+          <w:b/>
+          <w:bCs/>
+          <w:sz w:val="28"/>
+          <w:szCs w:val="28"/>
+          <w:lang w:val="en-US"/>
+        </w:rPr>
+        <w:t>Questions</w:t>
+      </w:r>
+      <w:r>
+        <w:rPr>
+          <w:b/>
+          <w:bCs/>
+          <w:sz w:val="28"/>
+          <w:szCs w:val="28"/>
+        </w:rPr>
+        <w:t>:</w:t>
+      </w:r>
+      <w:r>
+        <w:rPr>
+          <w:sz w:val="28"/>
+          <w:szCs w:val="28"/>
+        </w:rPr>
+        <w:t xml:space="preserve"> </w:t>
+      </w:r>
+      <w:r>
+        <w:rPr>
+          <w:sz w:val="28"/>
+          <w:szCs w:val="28"/>
+        </w:rPr>
+        <w:t xml:space="preserve">Αποτελεί λίστα με ερωτήσεις που θα πρέπει να απαντηθούν από τους χρήστες που θα έχουν επιλέξει το </w:t>
+      </w:r>
+      <w:r>
+        <w:rPr>
+          <w:sz w:val="28"/>
+          <w:szCs w:val="28"/>
+          <w:lang w:val="en-US"/>
+        </w:rPr>
+        <w:t>Beginner</w:t>
+      </w:r>
+      <w:r>
+        <w:rPr>
+          <w:sz w:val="28"/>
+          <w:szCs w:val="28"/>
+        </w:rPr>
+        <w:t xml:space="preserve"> </w:t>
+      </w:r>
+      <w:r>
+        <w:rPr>
+          <w:sz w:val="28"/>
+          <w:szCs w:val="28"/>
+          <w:lang w:val="en-US"/>
+        </w:rPr>
+        <w:t>Mode</w:t>
+      </w:r>
+      <w:r>
+        <w:rPr>
+          <w:sz w:val="28"/>
+          <w:szCs w:val="28"/>
+        </w:rPr>
+        <w:t xml:space="preserve"> </w:t>
+      </w:r>
+      <w:r>
+        <w:rPr>
+          <w:sz w:val="28"/>
+          <w:szCs w:val="28"/>
+        </w:rPr>
+        <w:t xml:space="preserve">έτσι ώστε να παραχθεί το επιθυμητό τους </w:t>
+      </w:r>
+      <w:r>
+        <w:rPr>
+          <w:sz w:val="28"/>
+          <w:szCs w:val="28"/>
+          <w:lang w:val="en-US"/>
+        </w:rPr>
+        <w:t>build</w:t>
+      </w:r>
+      <w:r>
+        <w:rPr>
           <w:sz w:val="28"/>
           <w:szCs w:val="28"/>
         </w:rPr>
         <w:t>.</w:t>
-      </w:r>
-    </w:p>
-    <w:p>
-      <w:pPr>
-        <w:rPr>
-          <w:sz w:val="28"/>
-          <w:szCs w:val="28"/>
-        </w:rPr>
-      </w:pPr>
-      <w:r>
-        <w:rPr>
-          <w:sz w:val="28"/>
-          <w:szCs w:val="28"/>
-          <w:highlight w:val="green"/>
-        </w:rPr>
-        <w:t xml:space="preserve">Αποφασίστηκε πως λόγω έλλειψης χρόνου δεν θα μπορέσουμε να υλοποιήσουμε ικανοποιητικά το κομμάτι των </w:t>
-      </w:r>
-      <w:r>
-        <w:rPr>
-          <w:sz w:val="28"/>
-          <w:szCs w:val="28"/>
-          <w:highlight w:val="green"/>
-          <w:lang w:val="en-US"/>
-        </w:rPr>
-        <w:t>tutorials</w:t>
-      </w:r>
-      <w:r>
-        <w:rPr>
-          <w:sz w:val="28"/>
-          <w:szCs w:val="28"/>
-          <w:highlight w:val="green"/>
-        </w:rPr>
-        <w:t>.</w:t>
-      </w:r>
-      <w:r>
-        <w:rPr>
-          <w:sz w:val="28"/>
-          <w:szCs w:val="28"/>
-        </w:rPr>
-        <w:t xml:space="preserve"> </w:t>
       </w:r>
     </w:p>
     <w:p>
@@ -2581,34 +3422,41 @@
         <w:pStyle w:val="ListParagraph"/>
         <w:numPr>
           <w:ilvl w:val="0"/>
-          <w:numId w:val="3"/>
+          <w:numId w:val="6"/>
         </w:numPr>
         <w:rPr>
-          <w:b/>
-          <w:bCs/>
-          <w:sz w:val="28"/>
-          <w:szCs w:val="28"/>
-        </w:rPr>
-      </w:pPr>
-      <w:r>
-        <w:rPr>
-          <w:b/>
-          <w:bCs/>
-          <w:sz w:val="28"/>
-          <w:szCs w:val="28"/>
-          <w:lang w:val="en-US"/>
-        </w:rPr>
-        <w:t>R</w:t>
-      </w:r>
-      <w:r>
-        <w:rPr>
-          <w:b/>
-          <w:bCs/>
-          <w:sz w:val="28"/>
-          <w:szCs w:val="28"/>
-          <w:lang w:val="en-US"/>
-        </w:rPr>
-        <w:t>ating</w:t>
+          <w:sz w:val="28"/>
+          <w:szCs w:val="28"/>
+        </w:rPr>
+      </w:pPr>
+      <w:r>
+        <w:rPr>
+          <w:b/>
+          <w:bCs/>
+          <w:sz w:val="28"/>
+          <w:szCs w:val="28"/>
+          <w:lang w:val="en-US"/>
+        </w:rPr>
+        <w:t>Spell</w:t>
+      </w:r>
+      <w:r>
+        <w:rPr>
+          <w:b/>
+          <w:bCs/>
+          <w:sz w:val="28"/>
+          <w:szCs w:val="28"/>
+        </w:rPr>
+        <w:t xml:space="preserve"> </w:t>
+      </w:r>
+      <w:r>
+        <w:rPr>
+          <w:b/>
+          <w:bCs/>
+          <w:sz w:val="28"/>
+          <w:szCs w:val="28"/>
+          <w:lang w:val="en-US"/>
+        </w:rPr>
+        <w:t>Checker</w:t>
       </w:r>
       <w:r>
         <w:rPr>
@@ -2624,52 +3472,43 @@
           <w:sz w:val="28"/>
           <w:szCs w:val="28"/>
         </w:rPr>
-        <w:t xml:space="preserve"> Στους </w:t>
-      </w:r>
-      <w:r>
-        <w:rPr>
-          <w:sz w:val="28"/>
-          <w:szCs w:val="28"/>
-          <w:lang w:val="en-US"/>
-        </w:rPr>
-        <w:t>builders</w:t>
-      </w:r>
-      <w:r>
-        <w:rPr>
-          <w:sz w:val="28"/>
-          <w:szCs w:val="28"/>
-        </w:rPr>
-        <w:t xml:space="preserve"> θα δίνεται η δυνατότητα να αξιολογούν </w:t>
-      </w:r>
-      <w:r>
-        <w:rPr>
-          <w:sz w:val="28"/>
-          <w:szCs w:val="28"/>
-          <w:lang w:val="en-US"/>
-        </w:rPr>
-        <w:t>builds</w:t>
-      </w:r>
-      <w:r>
-        <w:rPr>
-          <w:sz w:val="28"/>
-          <w:szCs w:val="28"/>
-        </w:rPr>
-        <w:t xml:space="preserve"> άλλων χρηστών. Αυτό σημαίνει τόσο ότι ένας χρήστης μπορεί να έχει αξιολογήσει πολλά </w:t>
-      </w:r>
-      <w:r>
-        <w:rPr>
-          <w:sz w:val="28"/>
-          <w:szCs w:val="28"/>
-          <w:lang w:val="en-US"/>
-        </w:rPr>
-        <w:t>builds</w:t>
-      </w:r>
-      <w:r>
-        <w:rPr>
-          <w:sz w:val="28"/>
-          <w:szCs w:val="28"/>
-        </w:rPr>
-        <w:t xml:space="preserve"> όσο και να έχει λάβει πολλές αξιολογήσεις για δικά του.</w:t>
+        <w:t xml:space="preserve"> </w:t>
+      </w:r>
+      <w:r>
+        <w:rPr>
+          <w:sz w:val="28"/>
+          <w:szCs w:val="28"/>
+        </w:rPr>
+        <w:t xml:space="preserve">Αφορά την διαχείριση των σχολίων που θα υποβάλλονται </w:t>
+      </w:r>
+      <w:r>
+        <w:rPr>
+          <w:sz w:val="28"/>
+          <w:szCs w:val="28"/>
+        </w:rPr>
+        <w:t xml:space="preserve">σε κάποιο </w:t>
+      </w:r>
+      <w:r>
+        <w:rPr>
+          <w:sz w:val="28"/>
+          <w:szCs w:val="28"/>
+          <w:lang w:val="en-US"/>
+        </w:rPr>
+        <w:t>build</w:t>
+      </w:r>
+      <w:r>
+        <w:rPr>
+          <w:sz w:val="28"/>
+          <w:szCs w:val="28"/>
+        </w:rPr>
+        <w:t xml:space="preserve"> </w:t>
+      </w:r>
+      <w:r>
+        <w:rPr>
+          <w:sz w:val="28"/>
+          <w:szCs w:val="28"/>
+        </w:rPr>
+        <w:t>και είναι υπεύθυνη για την αποτροπή χρήσης ακατάλληλης φρασεολογίας κατά την αξιολόγηση από κάποιον χρήστη.</w:t>
       </w:r>
     </w:p>
     <w:p>
@@ -2677,34 +3516,22 @@
         <w:pStyle w:val="ListParagraph"/>
         <w:numPr>
           <w:ilvl w:val="0"/>
-          <w:numId w:val="3"/>
+          <w:numId w:val="6"/>
         </w:numPr>
         <w:rPr>
-          <w:b/>
-          <w:bCs/>
-          <w:sz w:val="28"/>
-          <w:szCs w:val="28"/>
-        </w:rPr>
-      </w:pPr>
-      <w:r>
-        <w:rPr>
-          <w:b/>
-          <w:bCs/>
-          <w:sz w:val="28"/>
-          <w:szCs w:val="28"/>
-          <w:lang w:val="en-US"/>
-        </w:rPr>
-        <w:t>B</w:t>
-      </w:r>
-      <w:r>
-        <w:rPr>
-          <w:b/>
-          <w:bCs/>
-          <w:sz w:val="28"/>
-          <w:szCs w:val="28"/>
-          <w:lang w:val="en-US"/>
-        </w:rPr>
-        <w:t>illing</w:t>
+          <w:sz w:val="28"/>
+          <w:szCs w:val="28"/>
+        </w:rPr>
+      </w:pPr>
+      <w:r>
+        <w:rPr>
+          <w:b/>
+          <w:bCs/>
+          <w:sz w:val="28"/>
+          <w:szCs w:val="28"/>
+          <w:lang w:val="en-US"/>
+        </w:rPr>
+        <w:t>Build</w:t>
       </w:r>
       <w:r>
         <w:rPr>
@@ -2723,7 +3550,7 @@
           <w:szCs w:val="28"/>
           <w:lang w:val="en-US"/>
         </w:rPr>
-        <w:t>Information</w:t>
+        <w:t>Generator</w:t>
       </w:r>
       <w:r>
         <w:rPr>
@@ -2739,15 +3566,270 @@
           <w:sz w:val="28"/>
           <w:szCs w:val="28"/>
         </w:rPr>
-        <w:t xml:space="preserve"> Από την στιγμή που έχει δημιουργηθεί λογαριασμός χρήστη και ο χρήστης αυτός καταφτάσει στο στάδιο καταχώρησης μιας </w:t>
-      </w:r>
-      <w:r>
-        <w:rPr>
-          <w:sz w:val="28"/>
-          <w:szCs w:val="28"/>
-        </w:rPr>
-        <w:lastRenderedPageBreak/>
-        <w:t>παραγγελίας είναι απαραίτητο να αποθηκευτούν στοιχεία πληρωμής και παράδοσης παραγγελίας.</w:t>
+        <w:t xml:space="preserve"> </w:t>
+      </w:r>
+      <w:r>
+        <w:rPr>
+          <w:sz w:val="28"/>
+          <w:szCs w:val="28"/>
+        </w:rPr>
+        <w:t>Είναι</w:t>
+      </w:r>
+      <w:r>
+        <w:rPr>
+          <w:sz w:val="28"/>
+          <w:szCs w:val="28"/>
+        </w:rPr>
+        <w:t xml:space="preserve"> </w:t>
+      </w:r>
+      <w:r>
+        <w:rPr>
+          <w:sz w:val="28"/>
+          <w:szCs w:val="28"/>
+        </w:rPr>
+        <w:t>υπεύθυνη</w:t>
+      </w:r>
+      <w:r>
+        <w:rPr>
+          <w:sz w:val="28"/>
+          <w:szCs w:val="28"/>
+        </w:rPr>
+        <w:t xml:space="preserve"> </w:t>
+      </w:r>
+      <w:r>
+        <w:rPr>
+          <w:sz w:val="28"/>
+          <w:szCs w:val="28"/>
+        </w:rPr>
+        <w:t xml:space="preserve">για την παραγωγή </w:t>
+      </w:r>
+      <w:r>
+        <w:rPr>
+          <w:sz w:val="28"/>
+          <w:szCs w:val="28"/>
+          <w:lang w:val="en-US"/>
+        </w:rPr>
+        <w:t>builds</w:t>
+      </w:r>
+      <w:r>
+        <w:rPr>
+          <w:sz w:val="28"/>
+          <w:szCs w:val="28"/>
+        </w:rPr>
+        <w:t xml:space="preserve"> </w:t>
+      </w:r>
+      <w:r>
+        <w:rPr>
+          <w:sz w:val="28"/>
+          <w:szCs w:val="28"/>
+        </w:rPr>
+        <w:t>βασισμένη στα στοιχεία που δόθηκαν από εκάστοτε χρήστη.</w:t>
+      </w:r>
+    </w:p>
+    <w:p>
+      <w:pPr>
+        <w:rPr>
+          <w:sz w:val="28"/>
+          <w:szCs w:val="28"/>
+        </w:rPr>
+      </w:pPr>
+      <w:r>
+        <w:rPr>
+          <w:sz w:val="28"/>
+          <w:szCs w:val="28"/>
+        </w:rPr>
+        <w:t>Επιπλέον</w:t>
+      </w:r>
+      <w:r>
+        <w:rPr>
+          <w:sz w:val="28"/>
+          <w:szCs w:val="28"/>
+        </w:rPr>
+        <w:t>,</w:t>
+      </w:r>
+      <w:r>
+        <w:rPr>
+          <w:sz w:val="28"/>
+          <w:szCs w:val="28"/>
+        </w:rPr>
+        <w:t xml:space="preserve"> η κλάση </w:t>
+      </w:r>
+      <w:r>
+        <w:rPr>
+          <w:sz w:val="28"/>
+          <w:szCs w:val="28"/>
+          <w:lang w:val="en-US"/>
+        </w:rPr>
+        <w:t>Components</w:t>
+      </w:r>
+      <w:r>
+        <w:rPr>
+          <w:sz w:val="28"/>
+          <w:szCs w:val="28"/>
+        </w:rPr>
+        <w:t xml:space="preserve"> </w:t>
+      </w:r>
+      <w:r>
+        <w:rPr>
+          <w:sz w:val="28"/>
+          <w:szCs w:val="28"/>
+        </w:rPr>
+        <w:t>διασπάστηκε σε δύο υποκλάσεις</w:t>
+      </w:r>
+      <w:r>
+        <w:rPr>
+          <w:sz w:val="28"/>
+          <w:szCs w:val="28"/>
+        </w:rPr>
+        <w:t xml:space="preserve"> με σκοπό να κατηγοριοποιηθούν. Η κατηγοριοποίηση αυτή αφορά τους χρήστες που έχουν μπει σε </w:t>
+      </w:r>
+      <w:r>
+        <w:rPr>
+          <w:sz w:val="28"/>
+          <w:szCs w:val="28"/>
+          <w:lang w:val="en-US"/>
+        </w:rPr>
+        <w:t>Normal</w:t>
+      </w:r>
+      <w:r>
+        <w:rPr>
+          <w:sz w:val="28"/>
+          <w:szCs w:val="28"/>
+        </w:rPr>
+        <w:t xml:space="preserve"> </w:t>
+      </w:r>
+      <w:r>
+        <w:rPr>
+          <w:sz w:val="28"/>
+          <w:szCs w:val="28"/>
+          <w:lang w:val="en-US"/>
+        </w:rPr>
+        <w:t>Mode</w:t>
+      </w:r>
+      <w:r>
+        <w:rPr>
+          <w:sz w:val="28"/>
+          <w:szCs w:val="28"/>
+        </w:rPr>
+        <w:t xml:space="preserve"> </w:t>
+      </w:r>
+      <w:r>
+        <w:rPr>
+          <w:sz w:val="28"/>
+          <w:szCs w:val="28"/>
+        </w:rPr>
+        <w:t xml:space="preserve">και τους δίνεται η δυνατότητα να επιλέξουν ότι επιθυμούν όσον αφορά τα βασικά </w:t>
+      </w:r>
+      <w:r>
+        <w:rPr>
+          <w:sz w:val="28"/>
+          <w:szCs w:val="28"/>
+          <w:lang w:val="en-US"/>
+        </w:rPr>
+        <w:t>components</w:t>
+      </w:r>
+      <w:r>
+        <w:rPr>
+          <w:sz w:val="28"/>
+          <w:szCs w:val="28"/>
+        </w:rPr>
+        <w:t xml:space="preserve"> </w:t>
+      </w:r>
+      <w:r>
+        <w:rPr>
+          <w:sz w:val="28"/>
+          <w:szCs w:val="28"/>
+        </w:rPr>
+        <w:t>τα οποία δεν απαιτείται να έχουν κάποια συμβατότητα μεταξύ τους (</w:t>
+      </w:r>
+      <w:r>
+        <w:rPr>
+          <w:sz w:val="28"/>
+          <w:szCs w:val="28"/>
+          <w:lang w:val="en-US"/>
+        </w:rPr>
+        <w:t>CPU</w:t>
+      </w:r>
+      <w:r>
+        <w:rPr>
+          <w:sz w:val="28"/>
+          <w:szCs w:val="28"/>
+        </w:rPr>
+        <w:t xml:space="preserve">, </w:t>
+      </w:r>
+      <w:r>
+        <w:rPr>
+          <w:sz w:val="28"/>
+          <w:szCs w:val="28"/>
+          <w:lang w:val="en-US"/>
+        </w:rPr>
+        <w:t>GPU</w:t>
+      </w:r>
+      <w:r>
+        <w:rPr>
+          <w:sz w:val="28"/>
+          <w:szCs w:val="28"/>
+        </w:rPr>
+        <w:t>,</w:t>
+      </w:r>
+      <w:r>
+        <w:rPr>
+          <w:sz w:val="28"/>
+          <w:szCs w:val="28"/>
+          <w:lang w:val="en-US"/>
+        </w:rPr>
+        <w:t>Cooling</w:t>
+      </w:r>
+      <w:r>
+        <w:rPr>
+          <w:sz w:val="28"/>
+          <w:szCs w:val="28"/>
+        </w:rPr>
+        <w:t xml:space="preserve"> </w:t>
+      </w:r>
+      <w:r>
+        <w:rPr>
+          <w:sz w:val="28"/>
+          <w:szCs w:val="28"/>
+          <w:lang w:val="en-US"/>
+        </w:rPr>
+        <w:t>System</w:t>
+      </w:r>
+      <w:r>
+        <w:rPr>
+          <w:sz w:val="28"/>
+          <w:szCs w:val="28"/>
+        </w:rPr>
+        <w:t xml:space="preserve">). </w:t>
+      </w:r>
+      <w:r>
+        <w:rPr>
+          <w:sz w:val="28"/>
+          <w:szCs w:val="28"/>
+        </w:rPr>
+        <w:t xml:space="preserve">Στην υποκλάσεις </w:t>
+      </w:r>
+      <w:r>
+        <w:rPr>
+          <w:sz w:val="28"/>
+          <w:szCs w:val="28"/>
+          <w:lang w:val="en-US"/>
+        </w:rPr>
+        <w:t xml:space="preserve">Dependent Components </w:t>
+      </w:r>
+      <w:r>
+        <w:rPr>
+          <w:sz w:val="28"/>
+          <w:szCs w:val="28"/>
+        </w:rPr>
+        <w:t>έχουν μπει όλα τα υπόλοιπα</w:t>
+      </w:r>
+      <w:r>
+        <w:rPr>
+          <w:sz w:val="28"/>
+          <w:szCs w:val="28"/>
+        </w:rPr>
+        <w:t>:</w:t>
       </w:r>
     </w:p>
     <w:p>
@@ -2755,58 +3837,23 @@
         <w:pStyle w:val="ListParagraph"/>
         <w:numPr>
           <w:ilvl w:val="0"/>
-          <w:numId w:val="3"/>
+          <w:numId w:val="10"/>
         </w:numPr>
         <w:rPr>
-          <w:b/>
-          <w:bCs/>
-          <w:sz w:val="28"/>
-          <w:szCs w:val="28"/>
-        </w:rPr>
-      </w:pPr>
-      <w:r>
-        <w:rPr>
-          <w:b/>
-          <w:bCs/>
-          <w:sz w:val="28"/>
-          <w:szCs w:val="28"/>
-          <w:lang w:val="en-US"/>
-        </w:rPr>
-        <w:t>P</w:t>
-      </w:r>
-      <w:r>
-        <w:rPr>
-          <w:b/>
-          <w:bCs/>
-          <w:sz w:val="28"/>
-          <w:szCs w:val="28"/>
-          <w:lang w:val="en-US"/>
-        </w:rPr>
-        <w:t>urchase</w:t>
-      </w:r>
-      <w:r>
-        <w:rPr>
-          <w:b/>
-          <w:bCs/>
-          <w:sz w:val="28"/>
-          <w:szCs w:val="28"/>
-        </w:rPr>
-        <w:t>:</w:t>
-      </w:r>
-      <w:r>
-        <w:rPr>
-          <w:sz w:val="28"/>
-          <w:szCs w:val="28"/>
-        </w:rPr>
-        <w:t xml:space="preserve"> Από την στιγμή που έχουν καταχωρηθεί τα στοιχεία πληρωμής και ο χρήστης προχώρησε στο στάδιο ολοκλήρωσης μιας παραγγελίας, η παραγγελία αυτή έχει αποθηκευτεί. Για μία αγορά είναι απαραίτητο να γνωρίζουμε τον τρόπο πληρωμής. </w:t>
-      </w:r>
-      <w:r>
-        <w:rPr>
-          <w:strike/>
-          <w:sz w:val="28"/>
-          <w:szCs w:val="28"/>
-        </w:rPr>
-        <w:t xml:space="preserve">Οι τρόποι θα είναι ένας από τους τρεις παρακάτω: </w:t>
+          <w:sz w:val="28"/>
+          <w:szCs w:val="28"/>
+          <w:lang w:val="en-US"/>
+        </w:rPr>
+      </w:pPr>
+      <w:r>
+        <w:rPr>
+          <w:b/>
+          <w:bCs/>
+          <w:sz w:val="28"/>
+          <w:szCs w:val="28"/>
+          <w:lang w:val="en-US"/>
+        </w:rPr>
+        <w:t>Basic Components</w:t>
       </w:r>
     </w:p>
     <w:p>
@@ -2814,441 +3861,22 @@
         <w:pStyle w:val="ListParagraph"/>
         <w:numPr>
           <w:ilvl w:val="0"/>
-          <w:numId w:val="2"/>
+          <w:numId w:val="10"/>
         </w:numPr>
         <w:rPr>
-          <w:strike/>
-        </w:rPr>
-      </w:pPr>
-      <w:r>
-        <w:rPr>
-          <w:b/>
-          <w:bCs/>
-          <w:strike/>
-          <w:sz w:val="28"/>
-          <w:szCs w:val="28"/>
-          <w:lang w:val="en-US"/>
-        </w:rPr>
-        <w:t>Check (</w:t>
-      </w:r>
-      <w:r>
-        <w:rPr>
-          <w:b/>
-          <w:bCs/>
-          <w:strike/>
-          <w:sz w:val="28"/>
-          <w:szCs w:val="28"/>
-        </w:rPr>
-        <w:t>Επιταγή)</w:t>
-      </w:r>
-    </w:p>
-    <w:p>
-      <w:pPr>
-        <w:pStyle w:val="ListParagraph"/>
-        <w:numPr>
-          <w:ilvl w:val="0"/>
-          <w:numId w:val="2"/>
-        </w:numPr>
-      </w:pPr>
-      <w:r>
-        <w:rPr>
-          <w:b/>
-          <w:bCs/>
-          <w:sz w:val="28"/>
-          <w:szCs w:val="28"/>
-          <w:lang w:val="en-US"/>
-        </w:rPr>
-        <w:t>Credit (</w:t>
-      </w:r>
-      <w:r>
-        <w:rPr>
-          <w:b/>
-          <w:bCs/>
-          <w:sz w:val="28"/>
-          <w:szCs w:val="28"/>
-        </w:rPr>
-        <w:t>Πίστωση)</w:t>
-      </w:r>
-    </w:p>
-    <w:p>
-      <w:pPr>
-        <w:pStyle w:val="ListParagraph"/>
-        <w:numPr>
-          <w:ilvl w:val="0"/>
-          <w:numId w:val="2"/>
-        </w:numPr>
-        <w:rPr>
-          <w:strike/>
-        </w:rPr>
-      </w:pPr>
-      <w:r>
-        <w:rPr>
-          <w:b/>
-          <w:bCs/>
-          <w:strike/>
-          <w:sz w:val="28"/>
-          <w:szCs w:val="28"/>
-          <w:lang w:val="en-US"/>
-        </w:rPr>
-        <w:t>Pay on Delivery (</w:t>
-      </w:r>
-      <w:r>
-        <w:rPr>
-          <w:b/>
-          <w:bCs/>
-          <w:strike/>
-          <w:sz w:val="28"/>
-          <w:szCs w:val="28"/>
-        </w:rPr>
-        <w:t>Αντικαταβολή)</w:t>
-      </w:r>
-    </w:p>
-    <w:p>
-      <w:pPr>
-        <w:pStyle w:val="ListParagraph"/>
-        <w:rPr>
-          <w:b/>
-          <w:bCs/>
-          <w:sz w:val="28"/>
-          <w:szCs w:val="28"/>
-        </w:rPr>
-      </w:pPr>
-    </w:p>
-    <w:p>
-      <w:pPr>
-        <w:pStyle w:val="ListParagraph"/>
-        <w:rPr>
-          <w:sz w:val="28"/>
-          <w:szCs w:val="28"/>
-        </w:rPr>
-      </w:pPr>
-      <w:r>
-        <w:rPr>
-          <w:sz w:val="28"/>
-          <w:szCs w:val="28"/>
-          <w:highlight w:val="green"/>
-        </w:rPr>
-        <w:t>Αποφασίσ</w:t>
-      </w:r>
-      <w:r>
-        <w:rPr>
-          <w:sz w:val="28"/>
-          <w:szCs w:val="28"/>
-          <w:highlight w:val="green"/>
-        </w:rPr>
-        <w:t>τηκε</w:t>
-      </w:r>
-      <w:r>
-        <w:rPr>
-          <w:sz w:val="28"/>
-          <w:szCs w:val="28"/>
-          <w:highlight w:val="green"/>
-        </w:rPr>
-        <w:t xml:space="preserve"> τελικά, πως σαν τρόπο πληρωμής θα χρησιμοποιήσουμε μόνο πληρωμή με κάρτα καθώς αυτό μας φάνηκε ο αποδοτικότερος τρόπος για τις απαιτήσεις της εφαρμογής/επιχείρησής μας.</w:t>
-      </w:r>
-    </w:p>
-    <w:p>
-      <w:pPr>
-        <w:pStyle w:val="ListParagraph"/>
-      </w:pPr>
-    </w:p>
-    <w:p>
-      <w:pPr>
-        <w:pStyle w:val="ListParagraph"/>
-        <w:rPr>
-          <w:sz w:val="28"/>
-          <w:szCs w:val="28"/>
-        </w:rPr>
-      </w:pPr>
-      <w:r>
-        <w:rPr>
-          <w:sz w:val="28"/>
-          <w:szCs w:val="28"/>
-        </w:rPr>
-        <w:t xml:space="preserve">Υπάρχει </w:t>
-      </w:r>
-      <w:r>
-        <w:rPr>
-          <w:sz w:val="28"/>
-          <w:szCs w:val="28"/>
-          <w:lang w:val="en-US"/>
-        </w:rPr>
-        <w:t>dependency</w:t>
-      </w:r>
-      <w:r>
-        <w:rPr>
-          <w:sz w:val="28"/>
-          <w:szCs w:val="28"/>
-        </w:rPr>
-        <w:t xml:space="preserve"> της κλάσης </w:t>
-      </w:r>
-      <w:r>
-        <w:rPr>
-          <w:sz w:val="28"/>
-          <w:szCs w:val="28"/>
-          <w:lang w:val="en-US"/>
-        </w:rPr>
-        <w:t>billing</w:t>
-      </w:r>
-      <w:r>
-        <w:rPr>
-          <w:sz w:val="28"/>
-          <w:szCs w:val="28"/>
-        </w:rPr>
-        <w:t xml:space="preserve"> </w:t>
-      </w:r>
-      <w:r>
-        <w:rPr>
-          <w:sz w:val="28"/>
-          <w:szCs w:val="28"/>
-          <w:lang w:val="en-US"/>
-        </w:rPr>
-        <w:t>information</w:t>
-      </w:r>
-      <w:r>
-        <w:rPr>
-          <w:sz w:val="28"/>
-          <w:szCs w:val="28"/>
-        </w:rPr>
-        <w:t xml:space="preserve"> προς την κλάση </w:t>
-      </w:r>
-      <w:r>
-        <w:rPr>
-          <w:sz w:val="28"/>
-          <w:szCs w:val="28"/>
-          <w:lang w:val="en-US"/>
-        </w:rPr>
-        <w:t>purchase</w:t>
-      </w:r>
-      <w:r>
-        <w:rPr>
-          <w:sz w:val="28"/>
-          <w:szCs w:val="28"/>
-        </w:rPr>
-        <w:t xml:space="preserve">, το οποίο σημαίνει ότι τα στοιχεία του </w:t>
-      </w:r>
-      <w:r>
-        <w:rPr>
-          <w:sz w:val="28"/>
-          <w:szCs w:val="28"/>
-          <w:lang w:val="en-US"/>
-        </w:rPr>
-        <w:t>billing</w:t>
-      </w:r>
-      <w:r>
-        <w:rPr>
-          <w:sz w:val="28"/>
-          <w:szCs w:val="28"/>
-        </w:rPr>
-        <w:t xml:space="preserve"> </w:t>
-      </w:r>
-      <w:r>
-        <w:rPr>
-          <w:sz w:val="28"/>
-          <w:szCs w:val="28"/>
-          <w:lang w:val="en-US"/>
-        </w:rPr>
-        <w:t>information</w:t>
-      </w:r>
-      <w:r>
-        <w:rPr>
-          <w:sz w:val="28"/>
-          <w:szCs w:val="28"/>
-        </w:rPr>
-        <w:t xml:space="preserve"> θα καθορίσουν το τελικό ποσό της παραγγελίας, όπως και άλλα χαρακτηριστικά.</w:t>
-      </w:r>
-    </w:p>
-    <w:p>
-      <w:pPr>
-        <w:pStyle w:val="ListParagraph"/>
-        <w:rPr>
-          <w:sz w:val="28"/>
-          <w:szCs w:val="28"/>
-        </w:rPr>
-      </w:pPr>
-    </w:p>
-    <w:p>
-      <w:pPr>
-        <w:pStyle w:val="ListParagraph"/>
-        <w:rPr>
-          <w:sz w:val="28"/>
-          <w:szCs w:val="28"/>
-        </w:rPr>
-      </w:pPr>
-      <w:r>
-        <w:rPr>
-          <w:sz w:val="28"/>
-          <w:szCs w:val="28"/>
-        </w:rPr>
-        <w:t xml:space="preserve">Τέλος, καθώς μέλημά μας είναι η υπηρεσία μας να είναι προσιτή σε όσο πιο ευρύ κοινό είναι δυνατό, μέσω ενός </w:t>
-      </w:r>
-      <w:r>
-        <w:rPr>
-          <w:sz w:val="28"/>
-          <w:szCs w:val="28"/>
-          <w:lang w:val="en-US"/>
-        </w:rPr>
-        <w:t>interface</w:t>
-      </w:r>
-      <w:r>
-        <w:rPr>
-          <w:sz w:val="28"/>
-          <w:szCs w:val="28"/>
-        </w:rPr>
-        <w:t xml:space="preserve"> </w:t>
-      </w:r>
-      <w:r>
-        <w:rPr>
-          <w:b/>
-          <w:bCs/>
-          <w:sz w:val="28"/>
-          <w:szCs w:val="28"/>
-        </w:rPr>
-        <w:t>(</w:t>
-      </w:r>
-      <w:r>
-        <w:rPr>
-          <w:b/>
-          <w:bCs/>
-          <w:sz w:val="28"/>
-          <w:szCs w:val="28"/>
-          <w:lang w:val="en-US"/>
-        </w:rPr>
-        <w:t>Building</w:t>
-      </w:r>
-      <w:r>
-        <w:rPr>
-          <w:b/>
-          <w:bCs/>
-          <w:sz w:val="28"/>
-          <w:szCs w:val="28"/>
-        </w:rPr>
-        <w:t xml:space="preserve"> </w:t>
-      </w:r>
-      <w:r>
-        <w:rPr>
-          <w:b/>
-          <w:bCs/>
-          <w:sz w:val="28"/>
-          <w:szCs w:val="28"/>
-          <w:lang w:val="en-US"/>
-        </w:rPr>
-        <w:t>Mode</w:t>
-      </w:r>
-      <w:r>
-        <w:rPr>
-          <w:b/>
-          <w:bCs/>
-          <w:sz w:val="28"/>
-          <w:szCs w:val="28"/>
-        </w:rPr>
-        <w:t xml:space="preserve">) </w:t>
-      </w:r>
-      <w:r>
-        <w:rPr>
-          <w:sz w:val="28"/>
-          <w:szCs w:val="28"/>
-        </w:rPr>
-        <w:t xml:space="preserve">θα δημιουργηθούν τρία διαφορετικά είδη διαδικασίας διαμόρφωσης υπολογιστή. Κάθε κλάση θα περιλαμβάνει λεπτομέρειες υλοποίησης των διαδικασιών, ειδικές για κάθε επίπεδο χρήστη, ωστόσο όλες οι διαδικασίες θα πρέπει να υλοποιούν κάποια ορισμένη λειτουργικότητα που ορίζεται από το </w:t>
-      </w:r>
-      <w:r>
-        <w:rPr>
-          <w:sz w:val="28"/>
-          <w:szCs w:val="28"/>
-          <w:lang w:val="en-US"/>
-        </w:rPr>
-        <w:t>interface</w:t>
-      </w:r>
-      <w:r>
-        <w:rPr>
-          <w:sz w:val="28"/>
-          <w:szCs w:val="28"/>
-        </w:rPr>
-        <w:t>. Τα</w:t>
-      </w:r>
-      <w:r>
-        <w:rPr>
-          <w:sz w:val="28"/>
-          <w:szCs w:val="28"/>
-          <w:lang w:val="en-US"/>
-        </w:rPr>
-        <w:t xml:space="preserve"> modes</w:t>
-      </w:r>
-      <w:r>
-        <w:rPr>
-          <w:sz w:val="28"/>
-          <w:szCs w:val="28"/>
-        </w:rPr>
-        <w:t xml:space="preserve"> που θα υλοποιηθούν είναι:</w:t>
-      </w:r>
-    </w:p>
-    <w:p>
-      <w:pPr>
-        <w:pStyle w:val="ListParagraph"/>
-        <w:numPr>
-          <w:ilvl w:val="0"/>
-          <w:numId w:val="2"/>
-        </w:numPr>
-        <w:rPr>
-          <w:sz w:val="28"/>
-          <w:szCs w:val="28"/>
-        </w:rPr>
-      </w:pPr>
-      <w:r>
-        <w:rPr>
-          <w:b/>
-          <w:bCs/>
-          <w:sz w:val="28"/>
-          <w:szCs w:val="28"/>
-          <w:lang w:val="en-US"/>
-        </w:rPr>
-        <w:t>Beginner Mode</w:t>
-      </w:r>
-    </w:p>
-    <w:p>
-      <w:pPr>
-        <w:pStyle w:val="ListParagraph"/>
-        <w:numPr>
-          <w:ilvl w:val="0"/>
-          <w:numId w:val="2"/>
-        </w:numPr>
-        <w:rPr>
-          <w:sz w:val="28"/>
-          <w:szCs w:val="28"/>
-        </w:rPr>
-      </w:pPr>
-      <w:r>
-        <w:rPr>
-          <w:b/>
-          <w:bCs/>
-          <w:sz w:val="28"/>
-          <w:szCs w:val="28"/>
-          <w:lang w:val="en-US"/>
-        </w:rPr>
-        <w:t>Normal Mode</w:t>
-      </w:r>
-    </w:p>
-    <w:p>
-      <w:pPr>
-        <w:pStyle w:val="ListParagraph"/>
-        <w:numPr>
-          <w:ilvl w:val="0"/>
-          <w:numId w:val="2"/>
-        </w:numPr>
-        <w:rPr>
-          <w:sz w:val="28"/>
-          <w:szCs w:val="28"/>
-        </w:rPr>
-      </w:pPr>
-      <w:r>
-        <w:rPr>
-          <w:b/>
-          <w:bCs/>
-          <w:sz w:val="28"/>
-          <w:szCs w:val="28"/>
-          <w:lang w:val="en-US"/>
-        </w:rPr>
-        <w:t>Expert Mode</w:t>
+          <w:sz w:val="28"/>
+          <w:szCs w:val="28"/>
+        </w:rPr>
+      </w:pPr>
+      <w:r>
+        <w:rPr>
+          <w:b/>
+          <w:bCs/>
+          <w:sz w:val="28"/>
+          <w:szCs w:val="28"/>
+          <w:lang w:val="en-US"/>
+        </w:rPr>
+        <w:t>Dependent Components</w:t>
       </w:r>
     </w:p>
     <w:p>
@@ -3506,15 +4134,7 @@
           <w:sz w:val="28"/>
           <w:szCs w:val="28"/>
         </w:rPr>
-        <w:t xml:space="preserve"> διατηρούνται επίσης στοιχεία που αφορούν την καταχώρηση </w:t>
-      </w:r>
-      <w:r>
-        <w:rPr>
-          <w:sz w:val="28"/>
-          <w:szCs w:val="28"/>
-        </w:rPr>
-        <w:lastRenderedPageBreak/>
-        <w:t>παραγγελίας (</w:t>
+        <w:t xml:space="preserve"> διατηρούνται επίσης στοιχεία που αφορούν την καταχώρηση παραγγελίας (</w:t>
       </w:r>
       <w:r>
         <w:rPr>
@@ -3575,6 +4195,14 @@
         </w:rPr>
         <w:t>που δημιούργησαν.</w:t>
       </w:r>
+    </w:p>
+    <w:p>
+      <w:pPr>
+        <w:rPr>
+          <w:sz w:val="28"/>
+          <w:szCs w:val="28"/>
+        </w:rPr>
+      </w:pPr>
     </w:p>
     <w:p>
       <w:pPr>
@@ -3601,6 +4229,7 @@
           <w:sz w:val="28"/>
           <w:szCs w:val="28"/>
         </w:rPr>
+        <w:lastRenderedPageBreak/>
         <w:t>Χαρακτηριστικά</w:t>
       </w:r>
       <w:r>
@@ -3656,6 +4285,7 @@
         <w:rPr>
           <w:sz w:val="28"/>
           <w:szCs w:val="28"/>
+          <w:lang w:val="en-US"/>
         </w:rPr>
       </w:pPr>
       <w:r>
@@ -3698,36 +4328,23 @@
         <w:rPr>
           <w:sz w:val="28"/>
           <w:szCs w:val="28"/>
-        </w:rPr>
-      </w:pPr>
-      <w:r>
-        <w:rPr>
-          <w:sz w:val="28"/>
-          <w:szCs w:val="28"/>
-        </w:rPr>
-        <w:t xml:space="preserve">Λίστα με όλα τα </w:t>
-      </w:r>
-      <w:r>
-        <w:rPr>
-          <w:sz w:val="28"/>
-          <w:szCs w:val="28"/>
-          <w:lang w:val="en-US"/>
-        </w:rPr>
-        <w:t>components</w:t>
-      </w:r>
-      <w:r>
-        <w:rPr>
-          <w:sz w:val="28"/>
-          <w:szCs w:val="28"/>
-        </w:rPr>
-        <w:t xml:space="preserve"> που το σχηματίζουν</w:t>
-      </w:r>
-      <w:r>
-        <w:rPr>
-          <w:sz w:val="28"/>
-          <w:szCs w:val="28"/>
-        </w:rPr>
-        <w:t>.</w:t>
+          <w:lang w:val="en-US"/>
+        </w:rPr>
+      </w:pPr>
+      <w:r>
+        <w:rPr>
+          <w:sz w:val="28"/>
+          <w:szCs w:val="28"/>
+        </w:rPr>
+        <w:t xml:space="preserve">Μοναδικό </w:t>
+      </w:r>
+      <w:r>
+        <w:rPr>
+          <w:sz w:val="28"/>
+          <w:szCs w:val="28"/>
+          <w:lang w:val="en-US"/>
+        </w:rPr>
+        <w:t>id.</w:t>
       </w:r>
     </w:p>
     <w:p>
@@ -3747,64 +4364,29 @@
           <w:sz w:val="28"/>
           <w:szCs w:val="28"/>
         </w:rPr>
-        <w:t xml:space="preserve">Ποσότητα </w:t>
-      </w:r>
-      <w:r>
-        <w:rPr>
-          <w:sz w:val="28"/>
-          <w:szCs w:val="28"/>
-          <w:lang w:val="en-US"/>
-        </w:rPr>
-        <w:t>Like</w:t>
-      </w:r>
-      <w:r>
-        <w:rPr>
-          <w:sz w:val="28"/>
-          <w:szCs w:val="28"/>
-        </w:rPr>
-        <w:t>/</w:t>
-      </w:r>
-      <w:r>
-        <w:rPr>
-          <w:sz w:val="28"/>
-          <w:szCs w:val="28"/>
-          <w:lang w:val="en-US"/>
-        </w:rPr>
-        <w:t>Dislikes</w:t>
-      </w:r>
-      <w:r>
-        <w:rPr>
-          <w:sz w:val="28"/>
-          <w:szCs w:val="28"/>
-        </w:rPr>
-        <w:t xml:space="preserve"> </w:t>
-      </w:r>
-      <w:r>
-        <w:rPr>
-          <w:sz w:val="28"/>
-          <w:szCs w:val="28"/>
-        </w:rPr>
-        <w:t>που πήρε από άλλους χρήστες.</w:t>
-      </w:r>
-    </w:p>
-    <w:p>
-      <w:pPr>
-        <w:pStyle w:val="ListParagraph"/>
-        <w:numPr>
-          <w:ilvl w:val="0"/>
-          <w:numId w:val="8"/>
-        </w:numPr>
-        <w:rPr>
-          <w:sz w:val="28"/>
-          <w:szCs w:val="28"/>
-        </w:rPr>
-      </w:pPr>
-      <w:r>
-        <w:rPr>
-          <w:sz w:val="28"/>
-          <w:szCs w:val="28"/>
-        </w:rPr>
-        <w:t>Λίστα από όλα τα σχόλια που έλαβε.</w:t>
+        <w:t xml:space="preserve">Λίστα με όλα τα </w:t>
+      </w:r>
+      <w:r>
+        <w:rPr>
+          <w:sz w:val="28"/>
+          <w:szCs w:val="28"/>
+          <w:lang w:val="en-US"/>
+        </w:rPr>
+        <w:t>components</w:t>
+      </w:r>
+      <w:r>
+        <w:rPr>
+          <w:sz w:val="28"/>
+          <w:szCs w:val="28"/>
+        </w:rPr>
+        <w:t xml:space="preserve"> που το σχηματίζουν</w:t>
+      </w:r>
+      <w:r>
+        <w:rPr>
+          <w:sz w:val="28"/>
+          <w:szCs w:val="28"/>
+        </w:rPr>
+        <w:t>.</w:t>
       </w:r>
     </w:p>
     <w:p>
@@ -4176,7 +4758,7 @@
           <w:sz w:val="28"/>
           <w:szCs w:val="28"/>
         </w:rPr>
-        <w:t xml:space="preserve"> και λίστα με όλα τα σχόλια που καταχωρήθηκαν.</w:t>
+        <w:t xml:space="preserve"> και τα σχόλια που καταχωρήθηκαν.</w:t>
       </w:r>
     </w:p>
     <w:p>
@@ -4205,7 +4787,29 @@
           <w:sz w:val="28"/>
           <w:szCs w:val="28"/>
         </w:rPr>
-        <w:t xml:space="preserve">Χαρακτηριστικά </w:t>
+        <w:t>Χαρακτηριστικά</w:t>
+      </w:r>
+      <w:r>
+        <w:rPr>
+          <w:b/>
+          <w:bCs/>
+          <w:i/>
+          <w:iCs/>
+          <w:sz w:val="28"/>
+          <w:szCs w:val="28"/>
+        </w:rPr>
+        <w:t xml:space="preserve"> κλάσης</w:t>
+      </w:r>
+      <w:r>
+        <w:rPr>
+          <w:b/>
+          <w:bCs/>
+          <w:i/>
+          <w:iCs/>
+          <w:sz w:val="28"/>
+          <w:szCs w:val="28"/>
+        </w:rPr>
+        <w:t xml:space="preserve"> </w:t>
       </w:r>
       <w:r>
         <w:rPr>
@@ -4288,6 +4892,17 @@
           <w:iCs/>
           <w:sz w:val="28"/>
           <w:szCs w:val="28"/>
+        </w:rPr>
+        <w:t xml:space="preserve">κλάσης </w:t>
+      </w:r>
+      <w:r>
+        <w:rPr>
+          <w:b/>
+          <w:bCs/>
+          <w:i/>
+          <w:iCs/>
+          <w:sz w:val="28"/>
+          <w:szCs w:val="28"/>
           <w:lang w:val="en-US"/>
         </w:rPr>
         <w:t>Purchase:</w:t>
@@ -4354,6 +4969,75 @@
         </w:rPr>
         <w:t xml:space="preserve"> αγοράστηκε, τα στοιχεία διεύθυνσης του πελάτη και το τελικό ποσό της παραγγελίας.</w:t>
       </w:r>
+    </w:p>
+    <w:p>
+      <w:pPr>
+        <w:pStyle w:val="ListParagraph"/>
+        <w:numPr>
+          <w:ilvl w:val="0"/>
+          <w:numId w:val="7"/>
+        </w:numPr>
+        <w:rPr>
+          <w:b/>
+          <w:bCs/>
+          <w:i/>
+          <w:iCs/>
+          <w:sz w:val="28"/>
+          <w:szCs w:val="28"/>
+        </w:rPr>
+      </w:pPr>
+      <w:r>
+        <w:rPr>
+          <w:b/>
+          <w:bCs/>
+          <w:i/>
+          <w:iCs/>
+          <w:sz w:val="28"/>
+          <w:szCs w:val="28"/>
+        </w:rPr>
+        <w:t xml:space="preserve">Χαρακτηριστικά κλάσης </w:t>
+      </w:r>
+      <w:r>
+        <w:rPr>
+          <w:b/>
+          <w:bCs/>
+          <w:i/>
+          <w:iCs/>
+          <w:sz w:val="28"/>
+          <w:szCs w:val="28"/>
+          <w:lang w:val="en-US"/>
+        </w:rPr>
+        <w:t>Question:</w:t>
+      </w:r>
+    </w:p>
+    <w:p>
+      <w:pPr>
+        <w:pStyle w:val="ListParagraph"/>
+        <w:ind w:left="1440"/>
+        <w:rPr>
+          <w:b/>
+          <w:bCs/>
+          <w:i/>
+          <w:iCs/>
+          <w:sz w:val="28"/>
+          <w:szCs w:val="28"/>
+        </w:rPr>
+      </w:pPr>
+      <w:r>
+        <w:rPr>
+          <w:sz w:val="28"/>
+          <w:szCs w:val="28"/>
+        </w:rPr>
+        <w:t>Θα περιλαμβάνει το ερώτημα, τις πιθανές απαντήσεις και το πόσες επιλέχθηκαν.</w:t>
+      </w:r>
+    </w:p>
+    <w:p>
+      <w:pPr>
+        <w:rPr>
+          <w:sz w:val="28"/>
+          <w:szCs w:val="28"/>
+        </w:rPr>
+      </w:pPr>
     </w:p>
     <w:p>
       <w:pPr>
@@ -4882,7 +5566,7 @@
   <w:abstractNum w:abstractNumId="3" w15:restartNumberingAfterBreak="0">
     <w:nsid w:val="353F6976"/>
     <w:multiLevelType w:val="hybridMultilevel"/>
-    <w:tmpl w:val="72C0CA46"/>
+    <w:tmpl w:val="FA38C262"/>
     <w:lvl w:ilvl="0" w:tplc="04090001">
       <w:start w:val="1"/>
       <w:numFmt w:val="bullet"/>
@@ -5133,9 +5817,9 @@
     </w:lvl>
   </w:abstractNum>
   <w:abstractNum w:abstractNumId="5" w15:restartNumberingAfterBreak="0">
-    <w:nsid w:val="51E86EB6"/>
+    <w:nsid w:val="48436CF4"/>
     <w:multiLevelType w:val="hybridMultilevel"/>
-    <w:tmpl w:val="09AA20DC"/>
+    <w:tmpl w:val="207ECAC0"/>
     <w:lvl w:ilvl="0" w:tplc="04090001">
       <w:start w:val="1"/>
       <w:numFmt w:val="bullet"/>
@@ -5246,6 +5930,119 @@
     </w:lvl>
   </w:abstractNum>
   <w:abstractNum w:abstractNumId="6" w15:restartNumberingAfterBreak="0">
+    <w:nsid w:val="51E86EB6"/>
+    <w:multiLevelType w:val="hybridMultilevel"/>
+    <w:tmpl w:val="7D30117C"/>
+    <w:lvl w:ilvl="0" w:tplc="04090001">
+      <w:start w:val="1"/>
+      <w:numFmt w:val="bullet"/>
+      <w:lvlText w:val=""/>
+      <w:lvlJc w:val="left"/>
+      <w:pPr>
+        <w:ind w:left="720" w:hanging="360"/>
+      </w:pPr>
+      <w:rPr>
+        <w:rFonts w:ascii="Symbol" w:hAnsi="Symbol" w:hint="default"/>
+      </w:rPr>
+    </w:lvl>
+    <w:lvl w:ilvl="1" w:tplc="04090003" w:tentative="1">
+      <w:start w:val="1"/>
+      <w:numFmt w:val="bullet"/>
+      <w:lvlText w:val="o"/>
+      <w:lvlJc w:val="left"/>
+      <w:pPr>
+        <w:ind w:left="1440" w:hanging="360"/>
+      </w:pPr>
+      <w:rPr>
+        <w:rFonts w:ascii="Courier New" w:hAnsi="Courier New" w:cs="Courier New" w:hint="default"/>
+      </w:rPr>
+    </w:lvl>
+    <w:lvl w:ilvl="2" w:tplc="04090005" w:tentative="1">
+      <w:start w:val="1"/>
+      <w:numFmt w:val="bullet"/>
+      <w:lvlText w:val=""/>
+      <w:lvlJc w:val="left"/>
+      <w:pPr>
+        <w:ind w:left="2160" w:hanging="360"/>
+      </w:pPr>
+      <w:rPr>
+        <w:rFonts w:ascii="Wingdings" w:hAnsi="Wingdings" w:hint="default"/>
+      </w:rPr>
+    </w:lvl>
+    <w:lvl w:ilvl="3" w:tplc="04090001">
+      <w:start w:val="1"/>
+      <w:numFmt w:val="bullet"/>
+      <w:lvlText w:val=""/>
+      <w:lvlJc w:val="left"/>
+      <w:pPr>
+        <w:ind w:left="2880" w:hanging="360"/>
+      </w:pPr>
+      <w:rPr>
+        <w:rFonts w:ascii="Symbol" w:hAnsi="Symbol" w:hint="default"/>
+      </w:rPr>
+    </w:lvl>
+    <w:lvl w:ilvl="4" w:tplc="04090003" w:tentative="1">
+      <w:start w:val="1"/>
+      <w:numFmt w:val="bullet"/>
+      <w:lvlText w:val="o"/>
+      <w:lvlJc w:val="left"/>
+      <w:pPr>
+        <w:ind w:left="3600" w:hanging="360"/>
+      </w:pPr>
+      <w:rPr>
+        <w:rFonts w:ascii="Courier New" w:hAnsi="Courier New" w:cs="Courier New" w:hint="default"/>
+      </w:rPr>
+    </w:lvl>
+    <w:lvl w:ilvl="5" w:tplc="04090005" w:tentative="1">
+      <w:start w:val="1"/>
+      <w:numFmt w:val="bullet"/>
+      <w:lvlText w:val=""/>
+      <w:lvlJc w:val="left"/>
+      <w:pPr>
+        <w:ind w:left="4320" w:hanging="360"/>
+      </w:pPr>
+      <w:rPr>
+        <w:rFonts w:ascii="Wingdings" w:hAnsi="Wingdings" w:hint="default"/>
+      </w:rPr>
+    </w:lvl>
+    <w:lvl w:ilvl="6" w:tplc="04090001" w:tentative="1">
+      <w:start w:val="1"/>
+      <w:numFmt w:val="bullet"/>
+      <w:lvlText w:val=""/>
+      <w:lvlJc w:val="left"/>
+      <w:pPr>
+        <w:ind w:left="5040" w:hanging="360"/>
+      </w:pPr>
+      <w:rPr>
+        <w:rFonts w:ascii="Symbol" w:hAnsi="Symbol" w:hint="default"/>
+      </w:rPr>
+    </w:lvl>
+    <w:lvl w:ilvl="7" w:tplc="04090003" w:tentative="1">
+      <w:start w:val="1"/>
+      <w:numFmt w:val="bullet"/>
+      <w:lvlText w:val="o"/>
+      <w:lvlJc w:val="left"/>
+      <w:pPr>
+        <w:ind w:left="5760" w:hanging="360"/>
+      </w:pPr>
+      <w:rPr>
+        <w:rFonts w:ascii="Courier New" w:hAnsi="Courier New" w:cs="Courier New" w:hint="default"/>
+      </w:rPr>
+    </w:lvl>
+    <w:lvl w:ilvl="8" w:tplc="04090005" w:tentative="1">
+      <w:start w:val="1"/>
+      <w:numFmt w:val="bullet"/>
+      <w:lvlText w:val=""/>
+      <w:lvlJc w:val="left"/>
+      <w:pPr>
+        <w:ind w:left="6480" w:hanging="360"/>
+      </w:pPr>
+      <w:rPr>
+        <w:rFonts w:ascii="Wingdings" w:hAnsi="Wingdings" w:hint="default"/>
+      </w:rPr>
+    </w:lvl>
+  </w:abstractNum>
+  <w:abstractNum w:abstractNumId="7" w15:restartNumberingAfterBreak="0">
     <w:nsid w:val="61C50908"/>
     <w:multiLevelType w:val="hybridMultilevel"/>
     <w:tmpl w:val="EEC48DBC"/>
@@ -5359,7 +6156,7 @@
       </w:rPr>
     </w:lvl>
   </w:abstractNum>
-  <w:abstractNum w:abstractNumId="7" w15:restartNumberingAfterBreak="0">
+  <w:abstractNum w:abstractNumId="8" w15:restartNumberingAfterBreak="0">
     <w:nsid w:val="750E5B7A"/>
     <w:multiLevelType w:val="multilevel"/>
     <w:tmpl w:val="4B9881C6"/>
@@ -5499,7 +6296,7 @@
       </w:rPr>
     </w:lvl>
   </w:abstractNum>
-  <w:abstractNum w:abstractNumId="8" w15:restartNumberingAfterBreak="0">
+  <w:abstractNum w:abstractNumId="9" w15:restartNumberingAfterBreak="0">
     <w:nsid w:val="78C56DF9"/>
     <w:multiLevelType w:val="hybridMultilevel"/>
     <w:tmpl w:val="B5EA687C"/>
@@ -5595,25 +6392,28 @@
     <w:abstractNumId w:val="2"/>
   </w:num>
   <w:num w:numId="3" w16cid:durableId="1669675892">
-    <w:abstractNumId w:val="7"/>
+    <w:abstractNumId w:val="8"/>
   </w:num>
   <w:num w:numId="4" w16cid:durableId="1958171895">
     <w:abstractNumId w:val="0"/>
   </w:num>
   <w:num w:numId="5" w16cid:durableId="641732596">
-    <w:abstractNumId w:val="8"/>
+    <w:abstractNumId w:val="9"/>
   </w:num>
   <w:num w:numId="6" w16cid:durableId="92895378">
-    <w:abstractNumId w:val="5"/>
+    <w:abstractNumId w:val="6"/>
   </w:num>
   <w:num w:numId="7" w16cid:durableId="217253088">
     <w:abstractNumId w:val="3"/>
   </w:num>
   <w:num w:numId="8" w16cid:durableId="1175847748">
-    <w:abstractNumId w:val="6"/>
+    <w:abstractNumId w:val="7"/>
   </w:num>
   <w:num w:numId="9" w16cid:durableId="1347058920">
     <w:abstractNumId w:val="1"/>
+  </w:num>
+  <w:num w:numId="10" w16cid:durableId="1170028832">
+    <w:abstractNumId w:val="5"/>
   </w:num>
 </w:numbering>
 </file>

</xml_diff>